<commit_message>
Meer pointers als tot welke test wij moeten maken
</commit_message>
<xml_diff>
--- a/Opleverset/Documentatie/Testplan.docx
+++ b/Opleverset/Documentatie/Testplan.docx
@@ -5,49 +5,118 @@
     <w:p>
       <w:pPr>
         <w:pStyle w:val="Title"/>
+      </w:pPr>
+      <w:r>
+        <w:t>Testplan</w:t>
+      </w:r>
+    </w:p>
+    <w:p/>
+    <w:p>
+      <w:r>
+        <w:t>Wat moeten wij gaan testen?</w:t>
+      </w:r>
+    </w:p>
+    <w:p>
+      <w:pPr>
+        <w:pStyle w:val="ListParagraph"/>
+        <w:numPr>
+          <w:ilvl w:val="0"/>
+          <w:numId w:val="5"/>
+        </w:numPr>
+      </w:pPr>
+      <w:r>
+        <w:t>Functionaliteit van de sensor</w:t>
+      </w:r>
+    </w:p>
+    <w:p>
+      <w:pPr>
+        <w:pStyle w:val="ListParagraph"/>
+        <w:numPr>
+          <w:ilvl w:val="0"/>
+          <w:numId w:val="5"/>
+        </w:numPr>
+      </w:pPr>
+      <w:r>
+        <w:t>Robuustheid van het schaalmodel</w:t>
+      </w:r>
+    </w:p>
+    <w:p>
+      <w:pPr>
+        <w:pStyle w:val="ListParagraph"/>
+        <w:numPr>
+          <w:ilvl w:val="0"/>
+          <w:numId w:val="5"/>
+        </w:numPr>
+      </w:pPr>
+      <w:r>
+        <w:t>Aansturing van de pompen</w:t>
+      </w:r>
+    </w:p>
+    <w:p>
+      <w:pPr>
+        <w:pStyle w:val="ListParagraph"/>
+        <w:numPr>
+          <w:ilvl w:val="0"/>
+          <w:numId w:val="5"/>
+        </w:numPr>
+      </w:pPr>
+      <w:r>
+        <w:t>Updaten van interface</w:t>
+      </w:r>
+    </w:p>
+    <w:p>
+      <w:pPr>
+        <w:pStyle w:val="ListParagraph"/>
+        <w:numPr>
+          <w:ilvl w:val="0"/>
+          <w:numId w:val="5"/>
+        </w:numPr>
+      </w:pPr>
+      <w:r>
+        <w:t>Functionaliteit waterpompen</w:t>
+      </w:r>
+    </w:p>
+    <w:p/>
+    <w:p>
+      <w:pPr>
+        <w:pStyle w:val="ListParagraph"/>
+        <w:numPr>
+          <w:ilvl w:val="0"/>
+          <w:numId w:val="5"/>
+        </w:numPr>
+      </w:pPr>
+      <w:r>
+        <w:t>Gebruik sensordata om aansturing waterpompen te bepalen</w:t>
+      </w:r>
+    </w:p>
+    <w:p/>
+    <w:p>
+      <w:pPr>
         <w:rPr>
-          <w:lang w:val="en-US"/>
+          <w:rFonts w:asciiTheme="majorHAnsi" w:eastAsiaTheme="majorEastAsia" w:hAnsiTheme="majorHAnsi" w:cstheme="majorBidi"/>
+          <w:color w:val="0F4761" w:themeColor="accent1" w:themeShade="BF"/>
+          <w:sz w:val="40"/>
+          <w:szCs w:val="40"/>
         </w:rPr>
       </w:pPr>
       <w:r>
-        <w:rPr>
-          <w:lang w:val="en-US"/>
-        </w:rPr>
-        <w:t>Testplan</w:t>
-      </w:r>
-    </w:p>
-    <w:p>
-      <w:pPr>
-        <w:rPr>
-          <w:lang w:val="en-US"/>
-        </w:rPr>
-      </w:pPr>
+        <w:br w:type="page"/>
+      </w:r>
     </w:p>
     <w:p>
       <w:pPr>
         <w:pStyle w:val="Heading1"/>
-        <w:rPr>
-          <w:lang w:val="en-US"/>
-        </w:rPr>
-      </w:pPr>
-      <w:r>
-        <w:rPr>
-          <w:lang w:val="en-US"/>
-        </w:rPr>
+      </w:pPr>
+      <w:r>
+        <w:lastRenderedPageBreak/>
         <w:t>Test 1 : …</w:t>
       </w:r>
     </w:p>
     <w:p>
       <w:pPr>
         <w:pStyle w:val="Heading2"/>
-        <w:rPr>
-          <w:lang w:val="en-US"/>
-        </w:rPr>
-      </w:pPr>
-      <w:r>
-        <w:rPr>
-          <w:lang w:val="en-US"/>
-        </w:rPr>
+      </w:pPr>
+      <w:r>
         <w:t>Testdoel</w:t>
       </w:r>
     </w:p>
@@ -59,7 +128,7 @@
         <w:t>ee in de context van de test</w:t>
       </w:r>
       <w:r>
-        <w:t>, xleg uit waarom deze test gedaan word</w:t>
+        <w:t>, leg uit waarom deze test gedaan word</w:t>
       </w:r>
       <w:r>
         <w:t>)</w:t>
@@ -193,7 +262,15 @@
       </w:r>
       <w:r>
         <w:br/>
-        <w:t>- Floating Farm schaalmodel (zonder elektronica) (kubus met open bovenkant van 30x30x6 cm)</w:t>
+        <w:t xml:space="preserve">- </w:t>
+      </w:r>
+      <w:proofErr w:type="spellStart"/>
+      <w:r>
+        <w:t>Floating</w:t>
+      </w:r>
+      <w:proofErr w:type="spellEnd"/>
+      <w:r>
+        <w:t xml:space="preserve"> Farm schaalmodel (zonder elektronica) (kubus met open bovenkant van 30x30x6 cm)</w:t>
       </w:r>
       <w:r>
         <w:br/>
@@ -239,10 +316,7 @@
         <w:t xml:space="preserve"> </w:t>
       </w:r>
       <w:r>
-        <w:t>naar beneden</w:t>
-      </w:r>
-      <w:r>
-        <w:t xml:space="preserve"> in de bak met water.</w:t>
+        <w:t>naar beneden in de bak met water.</w:t>
       </w:r>
     </w:p>
     <w:p>
@@ -282,8 +356,13 @@
           </w:tcPr>
           <w:p>
             <w:r>
-              <w:t>Test nr</w:t>
+              <w:t xml:space="preserve">Test </w:t>
             </w:r>
+            <w:proofErr w:type="spellStart"/>
+            <w:r>
+              <w:t>nr</w:t>
+            </w:r>
+            <w:proofErr w:type="spellEnd"/>
           </w:p>
         </w:tc>
         <w:tc>
@@ -402,8 +481,13 @@
           </w:tcPr>
           <w:p>
             <w:r>
-              <w:t>Test nr</w:t>
+              <w:t xml:space="preserve">Test </w:t>
             </w:r>
+            <w:proofErr w:type="spellStart"/>
+            <w:r>
+              <w:t>nr</w:t>
+            </w:r>
+            <w:proofErr w:type="spellEnd"/>
           </w:p>
         </w:tc>
         <w:tc>
@@ -691,6 +775,118 @@
     </w:lvl>
   </w:abstractNum>
   <w:abstractNum w:abstractNumId="2" w15:restartNumberingAfterBreak="0">
+    <w:nsid w:val="1FB176C1"/>
+    <w:multiLevelType w:val="hybridMultilevel"/>
+    <w:tmpl w:val="606C77A0"/>
+    <w:lvl w:ilvl="0" w:tplc="A0D0F7AE">
+      <w:numFmt w:val="bullet"/>
+      <w:lvlText w:val="-"/>
+      <w:lvlJc w:val="left"/>
+      <w:pPr>
+        <w:ind w:left="720" w:hanging="360"/>
+      </w:pPr>
+      <w:rPr>
+        <w:rFonts w:ascii="Aptos" w:eastAsiaTheme="minorHAnsi" w:hAnsi="Aptos" w:cstheme="minorBidi" w:hint="default"/>
+      </w:rPr>
+    </w:lvl>
+    <w:lvl w:ilvl="1" w:tplc="04130003" w:tentative="1">
+      <w:start w:val="1"/>
+      <w:numFmt w:val="bullet"/>
+      <w:lvlText w:val="o"/>
+      <w:lvlJc w:val="left"/>
+      <w:pPr>
+        <w:ind w:left="1440" w:hanging="360"/>
+      </w:pPr>
+      <w:rPr>
+        <w:rFonts w:ascii="Courier New" w:hAnsi="Courier New" w:cs="Courier New" w:hint="default"/>
+      </w:rPr>
+    </w:lvl>
+    <w:lvl w:ilvl="2" w:tplc="04130005" w:tentative="1">
+      <w:start w:val="1"/>
+      <w:numFmt w:val="bullet"/>
+      <w:lvlText w:val=""/>
+      <w:lvlJc w:val="left"/>
+      <w:pPr>
+        <w:ind w:left="2160" w:hanging="360"/>
+      </w:pPr>
+      <w:rPr>
+        <w:rFonts w:ascii="Wingdings" w:hAnsi="Wingdings" w:hint="default"/>
+      </w:rPr>
+    </w:lvl>
+    <w:lvl w:ilvl="3" w:tplc="04130001" w:tentative="1">
+      <w:start w:val="1"/>
+      <w:numFmt w:val="bullet"/>
+      <w:lvlText w:val=""/>
+      <w:lvlJc w:val="left"/>
+      <w:pPr>
+        <w:ind w:left="2880" w:hanging="360"/>
+      </w:pPr>
+      <w:rPr>
+        <w:rFonts w:ascii="Symbol" w:hAnsi="Symbol" w:hint="default"/>
+      </w:rPr>
+    </w:lvl>
+    <w:lvl w:ilvl="4" w:tplc="04130003" w:tentative="1">
+      <w:start w:val="1"/>
+      <w:numFmt w:val="bullet"/>
+      <w:lvlText w:val="o"/>
+      <w:lvlJc w:val="left"/>
+      <w:pPr>
+        <w:ind w:left="3600" w:hanging="360"/>
+      </w:pPr>
+      <w:rPr>
+        <w:rFonts w:ascii="Courier New" w:hAnsi="Courier New" w:cs="Courier New" w:hint="default"/>
+      </w:rPr>
+    </w:lvl>
+    <w:lvl w:ilvl="5" w:tplc="04130005" w:tentative="1">
+      <w:start w:val="1"/>
+      <w:numFmt w:val="bullet"/>
+      <w:lvlText w:val=""/>
+      <w:lvlJc w:val="left"/>
+      <w:pPr>
+        <w:ind w:left="4320" w:hanging="360"/>
+      </w:pPr>
+      <w:rPr>
+        <w:rFonts w:ascii="Wingdings" w:hAnsi="Wingdings" w:hint="default"/>
+      </w:rPr>
+    </w:lvl>
+    <w:lvl w:ilvl="6" w:tplc="04130001" w:tentative="1">
+      <w:start w:val="1"/>
+      <w:numFmt w:val="bullet"/>
+      <w:lvlText w:val=""/>
+      <w:lvlJc w:val="left"/>
+      <w:pPr>
+        <w:ind w:left="5040" w:hanging="360"/>
+      </w:pPr>
+      <w:rPr>
+        <w:rFonts w:ascii="Symbol" w:hAnsi="Symbol" w:hint="default"/>
+      </w:rPr>
+    </w:lvl>
+    <w:lvl w:ilvl="7" w:tplc="04130003" w:tentative="1">
+      <w:start w:val="1"/>
+      <w:numFmt w:val="bullet"/>
+      <w:lvlText w:val="o"/>
+      <w:lvlJc w:val="left"/>
+      <w:pPr>
+        <w:ind w:left="5760" w:hanging="360"/>
+      </w:pPr>
+      <w:rPr>
+        <w:rFonts w:ascii="Courier New" w:hAnsi="Courier New" w:cs="Courier New" w:hint="default"/>
+      </w:rPr>
+    </w:lvl>
+    <w:lvl w:ilvl="8" w:tplc="04130005" w:tentative="1">
+      <w:start w:val="1"/>
+      <w:numFmt w:val="bullet"/>
+      <w:lvlText w:val=""/>
+      <w:lvlJc w:val="left"/>
+      <w:pPr>
+        <w:ind w:left="6480" w:hanging="360"/>
+      </w:pPr>
+      <w:rPr>
+        <w:rFonts w:ascii="Wingdings" w:hAnsi="Wingdings" w:hint="default"/>
+      </w:rPr>
+    </w:lvl>
+  </w:abstractNum>
+  <w:abstractNum w:abstractNumId="3" w15:restartNumberingAfterBreak="0">
     <w:nsid w:val="488B3E90"/>
     <w:multiLevelType w:val="hybridMultilevel"/>
     <w:tmpl w:val="07F0D7CC"/>
@@ -779,7 +975,7 @@
       </w:pPr>
     </w:lvl>
   </w:abstractNum>
-  <w:abstractNum w:abstractNumId="3" w15:restartNumberingAfterBreak="0">
+  <w:abstractNum w:abstractNumId="4" w15:restartNumberingAfterBreak="0">
     <w:nsid w:val="6B2A7F25"/>
     <w:multiLevelType w:val="hybridMultilevel"/>
     <w:tmpl w:val="DE3AD8D4"/>
@@ -892,16 +1088,19 @@
     </w:lvl>
   </w:abstractNum>
   <w:num w:numId="1" w16cid:durableId="770783608">
-    <w:abstractNumId w:val="3"/>
+    <w:abstractNumId w:val="4"/>
   </w:num>
   <w:num w:numId="2" w16cid:durableId="1905070113">
     <w:abstractNumId w:val="1"/>
   </w:num>
   <w:num w:numId="3" w16cid:durableId="896472558">
-    <w:abstractNumId w:val="2"/>
+    <w:abstractNumId w:val="3"/>
   </w:num>
   <w:num w:numId="4" w16cid:durableId="588734986">
     <w:abstractNumId w:val="0"/>
+  </w:num>
+  <w:num w:numId="5" w16cid:durableId="1044646153">
+    <w:abstractNumId w:val="2"/>
   </w:num>
 </w:numbering>
 </file>

</xml_diff>

<commit_message>
Test 1 t/m 3 geschreven
</commit_message>
<xml_diff>
--- a/Opleverset/Documentatie/Testplan.docx
+++ b/Opleverset/Documentatie/Testplan.docx
@@ -122,10 +122,7 @@
     </w:p>
     <w:p>
       <w:r>
-        <w:t>(Neem de lezer m</w:t>
-      </w:r>
-      <w:r>
-        <w:t>ee in de context van de test</w:t>
+        <w:t>(Neem de lezer mee in de context van de test</w:t>
       </w:r>
       <w:r>
         <w:t>, leg uit waarom deze test gedaan word</w:t>
@@ -310,13 +307,7 @@
         </w:numPr>
       </w:pPr>
       <w:r>
-        <w:t>Pak het schaalmodel, en leg deze met de grootste dichte kant</w:t>
-      </w:r>
-      <w:r>
-        <w:t xml:space="preserve"> </w:t>
-      </w:r>
-      <w:r>
-        <w:t>naar beneden in de bak met water.</w:t>
+        <w:t>Pak het schaalmodel, en leg deze met de grootste dichte kant naar beneden in de bak met water.</w:t>
       </w:r>
     </w:p>
     <w:p>
@@ -558,6 +549,1009 @@
     <w:p>
       <w:r>
         <w:t xml:space="preserve">Uit de waarnemingen word de conclusie getrokken dat de test voldaan is. De acceptatiecriteria komen overeen met de geobserveerde resultaten. </w:t>
+      </w:r>
+    </w:p>
+    <w:p>
+      <w:r>
+        <w:br w:type="page"/>
+      </w:r>
+    </w:p>
+    <w:p>
+      <w:pPr>
+        <w:pStyle w:val="Heading1"/>
+      </w:pPr>
+      <w:r>
+        <w:lastRenderedPageBreak/>
+        <w:t xml:space="preserve">Test </w:t>
+      </w:r>
+      <w:r>
+        <w:t>2</w:t>
+      </w:r>
+      <w:r>
+        <w:t xml:space="preserve">: </w:t>
+      </w:r>
+      <w:r>
+        <w:t>Sensorlezingen op waterpas</w:t>
+      </w:r>
+    </w:p>
+    <w:p>
+      <w:pPr>
+        <w:pStyle w:val="Heading2"/>
+      </w:pPr>
+      <w:r>
+        <w:t>Testdoel</w:t>
+      </w:r>
+    </w:p>
+    <w:p>
+      <w:r>
+        <w:t xml:space="preserve">Om te zorgen dat de lezingen niet beïnvloed worden door de schommelingen van de </w:t>
+      </w:r>
+      <w:proofErr w:type="spellStart"/>
+      <w:r>
+        <w:t>Floating</w:t>
+      </w:r>
+      <w:proofErr w:type="spellEnd"/>
+      <w:r>
+        <w:t xml:space="preserve"> Farm en de eventuele verschillende startposities van de boerderij. </w:t>
+      </w:r>
+    </w:p>
+    <w:p>
+      <w:pPr>
+        <w:pStyle w:val="Heading2"/>
+      </w:pPr>
+      <w:r>
+        <w:t>Testopstelling</w:t>
+      </w:r>
+    </w:p>
+    <w:p>
+      <w:r>
+        <w:t>Benodigdheden:</w:t>
+      </w:r>
+      <w:r>
+        <w:br/>
+        <w:t xml:space="preserve">- MPU-6050 </w:t>
+      </w:r>
+      <w:proofErr w:type="spellStart"/>
+      <w:r>
+        <w:t>accelerometer</w:t>
+      </w:r>
+      <w:proofErr w:type="spellEnd"/>
+      <w:r>
+        <w:br/>
+        <w:t xml:space="preserve">- </w:t>
+      </w:r>
+      <w:r>
+        <w:t>ESP32 (of een soortgelijke microcontroller)</w:t>
+      </w:r>
+      <w:r>
+        <w:br/>
+        <w:t xml:space="preserve">- Laptop om code up te </w:t>
+      </w:r>
+      <w:proofErr w:type="spellStart"/>
+      <w:r>
+        <w:t>loaden</w:t>
+      </w:r>
+      <w:proofErr w:type="spellEnd"/>
+      <w:r>
+        <w:t xml:space="preserve"> en data binnen te krijgen</w:t>
+      </w:r>
+      <w:r>
+        <w:br/>
+        <w:t>- Code (</w:t>
+      </w:r>
+      <w:r>
+        <w:rPr>
+          <w:color w:val="00B0F0"/>
+        </w:rPr>
+        <w:t>Project-5-6---</w:t>
+      </w:r>
+      <w:proofErr w:type="spellStart"/>
+      <w:r>
+        <w:rPr>
+          <w:color w:val="00B0F0"/>
+        </w:rPr>
+        <w:t>Floating</w:t>
+      </w:r>
+      <w:proofErr w:type="spellEnd"/>
+      <w:r>
+        <w:rPr>
+          <w:color w:val="00B0F0"/>
+        </w:rPr>
+        <w:t>-Farm\</w:t>
+      </w:r>
+      <w:proofErr w:type="spellStart"/>
+      <w:r>
+        <w:rPr>
+          <w:color w:val="00B0F0"/>
+        </w:rPr>
+        <w:t>Opleverset</w:t>
+      </w:r>
+      <w:proofErr w:type="spellEnd"/>
+      <w:r>
+        <w:rPr>
+          <w:color w:val="00B0F0"/>
+        </w:rPr>
+        <w:t>\Code</w:t>
+      </w:r>
+      <w:r>
+        <w:rPr>
+          <w:color w:val="00B0F0"/>
+        </w:rPr>
+        <w:t>\ESP32\</w:t>
+      </w:r>
+      <w:r>
+        <w:rPr>
+          <w:color w:val="00B0F0"/>
+        </w:rPr>
+        <w:t>...</w:t>
+      </w:r>
+      <w:r>
+        <w:t>)</w:t>
+      </w:r>
+      <w:r>
+        <w:br/>
+        <w:t xml:space="preserve">- </w:t>
+      </w:r>
+      <w:proofErr w:type="spellStart"/>
+      <w:r>
+        <w:t>MicroUSB</w:t>
+      </w:r>
+      <w:proofErr w:type="spellEnd"/>
+      <w:r>
+        <w:t xml:space="preserve"> naar USBA kabel</w:t>
+      </w:r>
+    </w:p>
+    <w:p>
+      <w:pPr>
+        <w:pStyle w:val="Heading2"/>
+      </w:pPr>
+      <w:r>
+        <w:t>Uitvoer</w:t>
+      </w:r>
+    </w:p>
+    <w:p>
+      <w:pPr>
+        <w:pStyle w:val="ListParagraph"/>
+        <w:numPr>
+          <w:ilvl w:val="0"/>
+          <w:numId w:val="6"/>
+        </w:numPr>
+      </w:pPr>
+      <w:r>
+        <w:t>Sluit de Accelerometer aan op de ESP32 volgens het elektrische schema (verwijzing bovenaan)</w:t>
+      </w:r>
+    </w:p>
+    <w:p>
+      <w:pPr>
+        <w:pStyle w:val="ListParagraph"/>
+        <w:numPr>
+          <w:ilvl w:val="0"/>
+          <w:numId w:val="6"/>
+        </w:numPr>
+      </w:pPr>
+      <w:r>
+        <w:t xml:space="preserve">Sluit de ESP32 aan op de laptop met de </w:t>
+      </w:r>
+      <w:proofErr w:type="spellStart"/>
+      <w:r>
+        <w:t>MicroUSB</w:t>
+      </w:r>
+      <w:proofErr w:type="spellEnd"/>
+      <w:r>
+        <w:t xml:space="preserve"> naar USBA kabel.</w:t>
+      </w:r>
+    </w:p>
+    <w:p>
+      <w:pPr>
+        <w:pStyle w:val="ListParagraph"/>
+        <w:numPr>
+          <w:ilvl w:val="0"/>
+          <w:numId w:val="6"/>
+        </w:numPr>
+      </w:pPr>
+      <w:r>
+        <w:t xml:space="preserve">Open de verwezen code en download de benodigde </w:t>
+      </w:r>
+      <w:proofErr w:type="spellStart"/>
+      <w:r>
+        <w:t>libraries</w:t>
+      </w:r>
+      <w:proofErr w:type="spellEnd"/>
+    </w:p>
+    <w:p>
+      <w:pPr>
+        <w:pStyle w:val="ListParagraph"/>
+        <w:numPr>
+          <w:ilvl w:val="0"/>
+          <w:numId w:val="6"/>
+        </w:numPr>
+      </w:pPr>
+      <w:r>
+        <w:t>Upload de code naar de ESP32 en open de “</w:t>
+      </w:r>
+      <w:proofErr w:type="spellStart"/>
+      <w:r>
+        <w:t>Serial</w:t>
+      </w:r>
+      <w:proofErr w:type="spellEnd"/>
+      <w:r>
+        <w:t xml:space="preserve"> monitor”</w:t>
+      </w:r>
+    </w:p>
+    <w:p>
+      <w:pPr>
+        <w:pStyle w:val="ListParagraph"/>
+        <w:numPr>
+          <w:ilvl w:val="0"/>
+          <w:numId w:val="6"/>
+        </w:numPr>
+      </w:pPr>
+      <w:r>
+        <w:t>Bekijk de resultaten</w:t>
+      </w:r>
+    </w:p>
+    <w:p>
+      <w:pPr>
+        <w:pStyle w:val="Heading2"/>
+      </w:pPr>
+      <w:r>
+        <w:t>Verwachtte resultaat</w:t>
+      </w:r>
+    </w:p>
+    <w:tbl>
+      <w:tblPr>
+        <w:tblStyle w:val="TableGrid"/>
+        <w:tblW w:w="0" w:type="auto"/>
+        <w:tblLook w:val="04A0" w:firstRow="1" w:lastRow="0" w:firstColumn="1" w:lastColumn="0" w:noHBand="0" w:noVBand="1"/>
+      </w:tblPr>
+      <w:tblGrid>
+        <w:gridCol w:w="1255"/>
+        <w:gridCol w:w="7807"/>
+      </w:tblGrid>
+      <w:tr>
+        <w:tc>
+          <w:tcPr>
+            <w:tcW w:w="1255" w:type="dxa"/>
+          </w:tcPr>
+          <w:p>
+            <w:r>
+              <w:t xml:space="preserve">Test </w:t>
+            </w:r>
+            <w:proofErr w:type="spellStart"/>
+            <w:r>
+              <w:t>nr</w:t>
+            </w:r>
+            <w:proofErr w:type="spellEnd"/>
+          </w:p>
+        </w:tc>
+        <w:tc>
+          <w:tcPr>
+            <w:tcW w:w="7807" w:type="dxa"/>
+          </w:tcPr>
+          <w:p>
+            <w:r>
+              <w:t>Verwachtte resultaat</w:t>
+            </w:r>
+          </w:p>
+        </w:tc>
+      </w:tr>
+      <w:tr>
+        <w:tc>
+          <w:tcPr>
+            <w:tcW w:w="1255" w:type="dxa"/>
+          </w:tcPr>
+          <w:p>
+            <w:r>
+              <w:t>1</w:t>
+            </w:r>
+          </w:p>
+        </w:tc>
+        <w:tc>
+          <w:tcPr>
+            <w:tcW w:w="7807" w:type="dxa"/>
+          </w:tcPr>
+          <w:p>
+            <w:r>
+              <w:t>De sensordata dat er doorgegeven word klopt, en is nauwkeurig. Het nulpunt word elke 30 seconden gereset naar waterpas.</w:t>
+            </w:r>
+          </w:p>
+        </w:tc>
+      </w:tr>
+    </w:tbl>
+    <w:p/>
+    <w:p>
+      <w:pPr>
+        <w:pStyle w:val="Heading2"/>
+      </w:pPr>
+      <w:r>
+        <w:t>Acceptatiecriteria</w:t>
+      </w:r>
+    </w:p>
+    <w:p>
+      <w:r>
+        <w:t>De doorgegeven sensordata klopt in verhouding tot de positie van de sensor, en het nulpunt word correct gereset met een interval van 30 seconden.</w:t>
+      </w:r>
+    </w:p>
+    <w:p>
+      <w:pPr>
+        <w:pStyle w:val="Heading2"/>
+      </w:pPr>
+      <w:r>
+        <w:t>Waarnemingen</w:t>
+      </w:r>
+    </w:p>
+    <w:tbl>
+      <w:tblPr>
+        <w:tblStyle w:val="TableGrid"/>
+        <w:tblW w:w="0" w:type="auto"/>
+        <w:tblLook w:val="04A0" w:firstRow="1" w:lastRow="0" w:firstColumn="1" w:lastColumn="0" w:noHBand="0" w:noVBand="1"/>
+      </w:tblPr>
+      <w:tblGrid>
+        <w:gridCol w:w="1345"/>
+        <w:gridCol w:w="7717"/>
+      </w:tblGrid>
+      <w:tr>
+        <w:tc>
+          <w:tcPr>
+            <w:tcW w:w="1345" w:type="dxa"/>
+          </w:tcPr>
+          <w:p>
+            <w:r>
+              <w:t>Test nr.</w:t>
+            </w:r>
+          </w:p>
+        </w:tc>
+        <w:tc>
+          <w:tcPr>
+            <w:tcW w:w="7717" w:type="dxa"/>
+          </w:tcPr>
+          <w:p>
+            <w:r>
+              <w:t>Waarnemingen</w:t>
+            </w:r>
+          </w:p>
+        </w:tc>
+      </w:tr>
+      <w:tr>
+        <w:tc>
+          <w:tcPr>
+            <w:tcW w:w="1345" w:type="dxa"/>
+          </w:tcPr>
+          <w:p>
+            <w:r>
+              <w:t>1</w:t>
+            </w:r>
+          </w:p>
+        </w:tc>
+        <w:tc>
+          <w:tcPr>
+            <w:tcW w:w="7717" w:type="dxa"/>
+          </w:tcPr>
+          <w:p>
+            <w:r>
+              <w:t>De ESP32 had een momentje nodig voordat het begon te werken. De data die doorkwam was consistent en nauwkeurig.</w:t>
+            </w:r>
+          </w:p>
+        </w:tc>
+      </w:tr>
+    </w:tbl>
+    <w:p/>
+    <w:p>
+      <w:pPr>
+        <w:pStyle w:val="Heading2"/>
+      </w:pPr>
+      <w:r>
+        <w:t>Conclusie</w:t>
+      </w:r>
+    </w:p>
+    <w:p>
+      <w:r>
+        <w:t xml:space="preserve">Gebaseerd op de lezingen die binnen kwamen word er geconstateerd dat de lezingen kloppen. De sensor word elke 30 seconden gereset, zoals te zien aan </w:t>
+      </w:r>
+      <w:r>
+        <w:t xml:space="preserve">het bericht wat er elke 30 seconden laten zien word. </w:t>
+      </w:r>
+    </w:p>
+    <w:p>
+      <w:r>
+        <w:br w:type="page"/>
+      </w:r>
+    </w:p>
+    <w:p>
+      <w:pPr>
+        <w:pStyle w:val="Heading1"/>
+      </w:pPr>
+      <w:r>
+        <w:lastRenderedPageBreak/>
+        <w:t xml:space="preserve">Test </w:t>
+      </w:r>
+      <w:r>
+        <w:t>3</w:t>
+      </w:r>
+      <w:r>
+        <w:t xml:space="preserve">: </w:t>
+      </w:r>
+      <w:r>
+        <w:t>Update interface</w:t>
+      </w:r>
+    </w:p>
+    <w:p>
+      <w:pPr>
+        <w:pStyle w:val="Heading2"/>
+      </w:pPr>
+      <w:r>
+        <w:t>Testdoel</w:t>
+      </w:r>
+    </w:p>
+    <w:p>
+      <w:r>
+        <w:t xml:space="preserve">Nadat de data afgelezen en verwerkt is, moet de gebruiker goed kunnen zien hoe de boerderij nu ligt. Dus, een interface in </w:t>
+      </w:r>
+      <w:proofErr w:type="spellStart"/>
+      <w:r>
+        <w:t>Unity</w:t>
+      </w:r>
+      <w:proofErr w:type="spellEnd"/>
+      <w:r>
+        <w:t>.</w:t>
+      </w:r>
+    </w:p>
+    <w:p>
+      <w:pPr>
+        <w:pStyle w:val="Heading2"/>
+      </w:pPr>
+      <w:r>
+        <w:t>Testopstelling</w:t>
+      </w:r>
+    </w:p>
+    <w:p>
+      <w:r>
+        <w:t>Benodigdheden:</w:t>
+      </w:r>
+      <w:r>
+        <w:br/>
+        <w:t xml:space="preserve">- Laptop met een manier om code up te </w:t>
+      </w:r>
+      <w:proofErr w:type="spellStart"/>
+      <w:r>
+        <w:t>loaden</w:t>
+      </w:r>
+      <w:proofErr w:type="spellEnd"/>
+      <w:r>
+        <w:t xml:space="preserve"> naar de ESP32</w:t>
+      </w:r>
+      <w:r>
+        <w:br/>
+        <w:t>- Een ESP32 of soortgelijke microcontroller (</w:t>
+      </w:r>
+      <w:proofErr w:type="spellStart"/>
+      <w:r>
+        <w:t>Arduino</w:t>
+      </w:r>
+      <w:proofErr w:type="spellEnd"/>
+      <w:r>
+        <w:t xml:space="preserve"> R3 etc.)</w:t>
+      </w:r>
+      <w:r>
+        <w:br/>
+        <w:t xml:space="preserve">- MPU-6050 </w:t>
+      </w:r>
+      <w:proofErr w:type="spellStart"/>
+      <w:r>
+        <w:t>accelerometer</w:t>
+      </w:r>
+      <w:proofErr w:type="spellEnd"/>
+      <w:r>
+        <w:br/>
+        <w:t xml:space="preserve">- </w:t>
+      </w:r>
+      <w:proofErr w:type="spellStart"/>
+      <w:r>
+        <w:t>Unity</w:t>
+      </w:r>
+      <w:proofErr w:type="spellEnd"/>
+      <w:r>
+        <w:t xml:space="preserve"> </w:t>
+      </w:r>
+      <w:proofErr w:type="spellStart"/>
+      <w:r>
+        <w:t>executable</w:t>
+      </w:r>
+      <w:proofErr w:type="spellEnd"/>
+      <w:r>
+        <w:t xml:space="preserve"> (zie </w:t>
+      </w:r>
+      <w:r>
+        <w:rPr>
+          <w:color w:val="00B0F0"/>
+        </w:rPr>
+        <w:t>Project-5-6---</w:t>
+      </w:r>
+      <w:proofErr w:type="spellStart"/>
+      <w:r>
+        <w:rPr>
+          <w:color w:val="00B0F0"/>
+        </w:rPr>
+        <w:t>Floating</w:t>
+      </w:r>
+      <w:proofErr w:type="spellEnd"/>
+      <w:r>
+        <w:rPr>
+          <w:color w:val="00B0F0"/>
+        </w:rPr>
+        <w:t>-Farm\</w:t>
+      </w:r>
+      <w:proofErr w:type="spellStart"/>
+      <w:r>
+        <w:rPr>
+          <w:color w:val="00B0F0"/>
+        </w:rPr>
+        <w:t>Opleverset</w:t>
+      </w:r>
+      <w:proofErr w:type="spellEnd"/>
+      <w:r>
+        <w:rPr>
+          <w:color w:val="00B0F0"/>
+        </w:rPr>
+        <w:t>\Code\GUI</w:t>
+      </w:r>
+      <w:r>
+        <w:rPr>
+          <w:color w:val="00B0F0"/>
+        </w:rPr>
+        <w:t>…</w:t>
+      </w:r>
+      <w:r>
+        <w:t>)</w:t>
+      </w:r>
+      <w:r>
+        <w:br/>
+        <w:t xml:space="preserve">- ESP32 code (zie </w:t>
+      </w:r>
+      <w:r>
+        <w:rPr>
+          <w:color w:val="00B0F0"/>
+        </w:rPr>
+        <w:t>Project-5-6---</w:t>
+      </w:r>
+      <w:proofErr w:type="spellStart"/>
+      <w:r>
+        <w:rPr>
+          <w:color w:val="00B0F0"/>
+        </w:rPr>
+        <w:t>Floating</w:t>
+      </w:r>
+      <w:proofErr w:type="spellEnd"/>
+      <w:r>
+        <w:rPr>
+          <w:color w:val="00B0F0"/>
+        </w:rPr>
+        <w:t>-Farm\</w:t>
+      </w:r>
+      <w:proofErr w:type="spellStart"/>
+      <w:r>
+        <w:rPr>
+          <w:color w:val="00B0F0"/>
+        </w:rPr>
+        <w:t>Opleverset</w:t>
+      </w:r>
+      <w:proofErr w:type="spellEnd"/>
+      <w:r>
+        <w:rPr>
+          <w:color w:val="00B0F0"/>
+        </w:rPr>
+        <w:t>\Code\ESP32</w:t>
+      </w:r>
+      <w:r>
+        <w:rPr>
+          <w:color w:val="00B0F0"/>
+        </w:rPr>
+        <w:t>\…</w:t>
+      </w:r>
+      <w:r>
+        <w:t>)</w:t>
+      </w:r>
+      <w:r>
+        <w:br/>
+        <w:t>- Micro USB naar USBA kabel</w:t>
+      </w:r>
+    </w:p>
+    <w:p>
+      <w:pPr>
+        <w:pStyle w:val="Heading2"/>
+      </w:pPr>
+      <w:r>
+        <w:t>Uitvoer</w:t>
+      </w:r>
+    </w:p>
+    <w:p>
+      <w:pPr>
+        <w:pStyle w:val="ListParagraph"/>
+        <w:numPr>
+          <w:ilvl w:val="0"/>
+          <w:numId w:val="7"/>
+        </w:numPr>
+      </w:pPr>
+      <w:r>
+        <w:t>Sluit de Accelerometer aan op de ESP32 volgens het elektrische schema (verwijzing bovenaan)</w:t>
+      </w:r>
+    </w:p>
+    <w:p>
+      <w:pPr>
+        <w:pStyle w:val="ListParagraph"/>
+        <w:numPr>
+          <w:ilvl w:val="0"/>
+          <w:numId w:val="7"/>
+        </w:numPr>
+      </w:pPr>
+      <w:r>
+        <w:t xml:space="preserve">Sluit de ESP32 aan op de laptop met de </w:t>
+      </w:r>
+      <w:proofErr w:type="spellStart"/>
+      <w:r>
+        <w:t>MicroUSB</w:t>
+      </w:r>
+      <w:proofErr w:type="spellEnd"/>
+      <w:r>
+        <w:t xml:space="preserve"> naar USBA kabel.</w:t>
+      </w:r>
+    </w:p>
+    <w:p>
+      <w:pPr>
+        <w:pStyle w:val="ListParagraph"/>
+        <w:numPr>
+          <w:ilvl w:val="0"/>
+          <w:numId w:val="7"/>
+        </w:numPr>
+      </w:pPr>
+      <w:r>
+        <w:t xml:space="preserve">Open de verwezen code en download de benodigde </w:t>
+      </w:r>
+      <w:proofErr w:type="spellStart"/>
+      <w:r>
+        <w:t>libraries</w:t>
+      </w:r>
+      <w:proofErr w:type="spellEnd"/>
+    </w:p>
+    <w:p>
+      <w:pPr>
+        <w:pStyle w:val="ListParagraph"/>
+        <w:numPr>
+          <w:ilvl w:val="0"/>
+          <w:numId w:val="7"/>
+        </w:numPr>
+      </w:pPr>
+      <w:r>
+        <w:t>Upload de code naar de ESP32</w:t>
+      </w:r>
+      <w:r>
+        <w:t xml:space="preserve"> zonder de Seriële monitor te openen</w:t>
+      </w:r>
+    </w:p>
+    <w:p>
+      <w:pPr>
+        <w:pStyle w:val="ListParagraph"/>
+        <w:numPr>
+          <w:ilvl w:val="0"/>
+          <w:numId w:val="7"/>
+        </w:numPr>
+      </w:pPr>
+      <w:r>
+        <w:t xml:space="preserve">Open de </w:t>
+      </w:r>
+      <w:proofErr w:type="spellStart"/>
+      <w:r>
+        <w:t>Unity</w:t>
+      </w:r>
+      <w:proofErr w:type="spellEnd"/>
+      <w:r>
+        <w:t xml:space="preserve"> </w:t>
+      </w:r>
+      <w:proofErr w:type="spellStart"/>
+      <w:r>
+        <w:t>executable</w:t>
+      </w:r>
+      <w:proofErr w:type="spellEnd"/>
+    </w:p>
+    <w:p>
+      <w:pPr>
+        <w:pStyle w:val="ListParagraph"/>
+        <w:numPr>
+          <w:ilvl w:val="0"/>
+          <w:numId w:val="7"/>
+        </w:numPr>
+      </w:pPr>
+      <w:r>
+        <w:t>Observeer het model voor 5 minuten en noteer resultaten.</w:t>
+      </w:r>
+    </w:p>
+    <w:p>
+      <w:pPr>
+        <w:pStyle w:val="Heading2"/>
+      </w:pPr>
+      <w:r>
+        <w:t>Verwachtte resultaat</w:t>
+      </w:r>
+    </w:p>
+    <w:tbl>
+      <w:tblPr>
+        <w:tblStyle w:val="TableGrid"/>
+        <w:tblW w:w="0" w:type="auto"/>
+        <w:tblLook w:val="04A0" w:firstRow="1" w:lastRow="0" w:firstColumn="1" w:lastColumn="0" w:noHBand="0" w:noVBand="1"/>
+      </w:tblPr>
+      <w:tblGrid>
+        <w:gridCol w:w="1255"/>
+        <w:gridCol w:w="7807"/>
+      </w:tblGrid>
+      <w:tr>
+        <w:tc>
+          <w:tcPr>
+            <w:tcW w:w="1255" w:type="dxa"/>
+          </w:tcPr>
+          <w:p>
+            <w:r>
+              <w:t xml:space="preserve">Test </w:t>
+            </w:r>
+            <w:proofErr w:type="spellStart"/>
+            <w:r>
+              <w:t>nr</w:t>
+            </w:r>
+            <w:proofErr w:type="spellEnd"/>
+          </w:p>
+        </w:tc>
+        <w:tc>
+          <w:tcPr>
+            <w:tcW w:w="7807" w:type="dxa"/>
+          </w:tcPr>
+          <w:p>
+            <w:r>
+              <w:t>Verwachtte resultaat</w:t>
+            </w:r>
+          </w:p>
+        </w:tc>
+      </w:tr>
+      <w:tr>
+        <w:tc>
+          <w:tcPr>
+            <w:tcW w:w="1255" w:type="dxa"/>
+          </w:tcPr>
+          <w:p>
+            <w:r>
+              <w:t>1</w:t>
+            </w:r>
+          </w:p>
+        </w:tc>
+        <w:tc>
+          <w:tcPr>
+            <w:tcW w:w="7807" w:type="dxa"/>
+          </w:tcPr>
+          <w:p>
+            <w:r>
+              <w:t xml:space="preserve">De </w:t>
+            </w:r>
+            <w:proofErr w:type="spellStart"/>
+            <w:r>
+              <w:t>Unity</w:t>
+            </w:r>
+            <w:proofErr w:type="spellEnd"/>
+            <w:r>
+              <w:t xml:space="preserve"> interface bootst te positie van de MPU-6050 na met behulp van een 3D model, met maximaal 10 graden afwijking. </w:t>
+            </w:r>
+          </w:p>
+        </w:tc>
+      </w:tr>
+    </w:tbl>
+    <w:p/>
+    <w:p>
+      <w:pPr>
+        <w:pStyle w:val="Heading2"/>
+      </w:pPr>
+      <w:r>
+        <w:t>Acceptatiecriteria</w:t>
+      </w:r>
+    </w:p>
+    <w:p>
+      <w:r>
+        <w:t xml:space="preserve">De </w:t>
+      </w:r>
+      <w:proofErr w:type="spellStart"/>
+      <w:r>
+        <w:t>Unity</w:t>
+      </w:r>
+      <w:proofErr w:type="spellEnd"/>
+      <w:r>
+        <w:t xml:space="preserve"> interface is accuraat in de</w:t>
+      </w:r>
+      <w:r>
+        <w:t xml:space="preserve"> nabootsing en de positie komt overeen met de lezingen van de Accelerometer. Deze lezingen blijven accuraat voor op z’n minst 5 minuten met maximaal 3 graden afwijking.</w:t>
+      </w:r>
+    </w:p>
+    <w:p>
+      <w:pPr>
+        <w:pStyle w:val="Heading2"/>
+      </w:pPr>
+      <w:r>
+        <w:t>Waarnemingen</w:t>
+      </w:r>
+    </w:p>
+    <w:tbl>
+      <w:tblPr>
+        <w:tblStyle w:val="TableGrid"/>
+        <w:tblW w:w="0" w:type="auto"/>
+        <w:tblLook w:val="04A0" w:firstRow="1" w:lastRow="0" w:firstColumn="1" w:lastColumn="0" w:noHBand="0" w:noVBand="1"/>
+      </w:tblPr>
+      <w:tblGrid>
+        <w:gridCol w:w="1345"/>
+        <w:gridCol w:w="7717"/>
+      </w:tblGrid>
+      <w:tr>
+        <w:tc>
+          <w:tcPr>
+            <w:tcW w:w="1345" w:type="dxa"/>
+          </w:tcPr>
+          <w:p>
+            <w:r>
+              <w:t>Test nr.</w:t>
+            </w:r>
+          </w:p>
+        </w:tc>
+        <w:tc>
+          <w:tcPr>
+            <w:tcW w:w="7717" w:type="dxa"/>
+          </w:tcPr>
+          <w:p>
+            <w:r>
+              <w:t>Waarnemingen</w:t>
+            </w:r>
+          </w:p>
+        </w:tc>
+      </w:tr>
+      <w:tr>
+        <w:tc>
+          <w:tcPr>
+            <w:tcW w:w="1345" w:type="dxa"/>
+          </w:tcPr>
+          <w:p>
+            <w:r>
+              <w:t>1</w:t>
+            </w:r>
+          </w:p>
+        </w:tc>
+        <w:tc>
+          <w:tcPr>
+            <w:tcW w:w="7717" w:type="dxa"/>
+          </w:tcPr>
+          <w:p>
+            <w:r>
+              <w:t>De ESP32 had een momentje nodig voordat het begon te werken. De data die doorkwam was consistent en nauwkeurig.</w:t>
+            </w:r>
+          </w:p>
+        </w:tc>
+      </w:tr>
+    </w:tbl>
+    <w:p/>
+    <w:p>
+      <w:pPr>
+        <w:pStyle w:val="Heading2"/>
+      </w:pPr>
+      <w:r>
+        <w:t>Conclusie</w:t>
+      </w:r>
+    </w:p>
+    <w:p>
+      <w:r>
+        <w:t>(Hier beschrijf je je bevindingen. Houd je waarnemingen naast de acceptatiecriteria en stel dan of de test succesvol was of niet.)</w:t>
+      </w:r>
+    </w:p>
+    <w:p>
+      <w:r>
+        <w:br w:type="page"/>
+      </w:r>
+    </w:p>
+    <w:p>
+      <w:pPr>
+        <w:pStyle w:val="Heading1"/>
+      </w:pPr>
+      <w:r>
+        <w:lastRenderedPageBreak/>
+        <w:t xml:space="preserve">Test </w:t>
+      </w:r>
+      <w:r>
+        <w:t>4</w:t>
+      </w:r>
+      <w:r>
+        <w:t xml:space="preserve"> : …</w:t>
+      </w:r>
+    </w:p>
+    <w:p>
+      <w:pPr>
+        <w:pStyle w:val="Heading2"/>
+      </w:pPr>
+      <w:r>
+        <w:t>Testdoel</w:t>
+      </w:r>
+    </w:p>
+    <w:p>
+      <w:r>
+        <w:t>(Neem de lezer mee in de context van de test, leg uit waarom deze test gedaan word)</w:t>
+      </w:r>
+    </w:p>
+    <w:p>
+      <w:pPr>
+        <w:pStyle w:val="Heading2"/>
+      </w:pPr>
+      <w:r>
+        <w:t>Testopstelling</w:t>
+      </w:r>
+    </w:p>
+    <w:p>
+      <w:r>
+        <w:t>(Gedetailleerde en precieze instructies als tot hoe te test opgezet moet worden, en wat ervoor nodig is)</w:t>
+      </w:r>
+    </w:p>
+    <w:p>
+      <w:pPr>
+        <w:pStyle w:val="Heading2"/>
+      </w:pPr>
+      <w:r>
+        <w:t>Uitvoer</w:t>
+      </w:r>
+    </w:p>
+    <w:p>
+      <w:r>
+        <w:t>(Duidelijke instructies als tot wel handelingen er nodig zijn voor het uitvoeren van de test, voorkeurig met een stappenplan)</w:t>
+      </w:r>
+    </w:p>
+    <w:p>
+      <w:pPr>
+        <w:pStyle w:val="Heading2"/>
+      </w:pPr>
+      <w:r>
+        <w:t>Verwachtte resultaat</w:t>
+      </w:r>
+    </w:p>
+    <w:p>
+      <w:r>
+        <w:t xml:space="preserve">(Wat word er verwacht te observeren? Niet altijd hetzelfde als acceptatiecriteria, testen is een iteratief proces.) </w:t>
+      </w:r>
+    </w:p>
+    <w:p>
+      <w:pPr>
+        <w:pStyle w:val="Heading2"/>
+      </w:pPr>
+      <w:r>
+        <w:t>Acceptatiecriteria</w:t>
+      </w:r>
+    </w:p>
+    <w:p>
+      <w:r>
+        <w:t>(Wanneer is de test voldaan? Wanneer werkt het tot behoren? Weer duidelijk, zorg dat de gebruiker/tester geen verdere vragen meer kan stellen.)</w:t>
+      </w:r>
+    </w:p>
+    <w:p>
+      <w:pPr>
+        <w:pStyle w:val="Heading2"/>
+      </w:pPr>
+      <w:r>
+        <w:t>Waarnemingen</w:t>
+      </w:r>
+    </w:p>
+    <w:p>
+      <w:r>
+        <w:t>(Feitelijke, objectieve observaties. Per test schrijf je op wat je ziet en er gebeurd, zonder conclusies te trekken.)</w:t>
+      </w:r>
+    </w:p>
+    <w:p>
+      <w:pPr>
+        <w:pStyle w:val="Heading2"/>
+      </w:pPr>
+      <w:r>
+        <w:t>Conclusie</w:t>
+      </w:r>
+    </w:p>
+    <w:p>
+      <w:r>
+        <w:t>(Hier beschrijf je je bevindingen. Houd je waarnemingen naast de acceptatiecriteria en stel dan of de test succesvol was of niet.)</w:t>
       </w:r>
     </w:p>
     <w:sectPr>
@@ -887,6 +1881,95 @@
     </w:lvl>
   </w:abstractNum>
   <w:abstractNum w:abstractNumId="3" w15:restartNumberingAfterBreak="0">
+    <w:nsid w:val="3B3D62BF"/>
+    <w:multiLevelType w:val="hybridMultilevel"/>
+    <w:tmpl w:val="4154C13A"/>
+    <w:lvl w:ilvl="0" w:tplc="FFFFFFFF">
+      <w:start w:val="1"/>
+      <w:numFmt w:val="decimal"/>
+      <w:lvlText w:val="%1."/>
+      <w:lvlJc w:val="left"/>
+      <w:pPr>
+        <w:ind w:left="720" w:hanging="360"/>
+      </w:pPr>
+      <w:rPr>
+        <w:rFonts w:hint="default"/>
+      </w:rPr>
+    </w:lvl>
+    <w:lvl w:ilvl="1" w:tplc="FFFFFFFF" w:tentative="1">
+      <w:start w:val="1"/>
+      <w:numFmt w:val="lowerLetter"/>
+      <w:lvlText w:val="%2."/>
+      <w:lvlJc w:val="left"/>
+      <w:pPr>
+        <w:ind w:left="1440" w:hanging="360"/>
+      </w:pPr>
+    </w:lvl>
+    <w:lvl w:ilvl="2" w:tplc="FFFFFFFF" w:tentative="1">
+      <w:start w:val="1"/>
+      <w:numFmt w:val="lowerRoman"/>
+      <w:lvlText w:val="%3."/>
+      <w:lvlJc w:val="right"/>
+      <w:pPr>
+        <w:ind w:left="2160" w:hanging="180"/>
+      </w:pPr>
+    </w:lvl>
+    <w:lvl w:ilvl="3" w:tplc="FFFFFFFF" w:tentative="1">
+      <w:start w:val="1"/>
+      <w:numFmt w:val="decimal"/>
+      <w:lvlText w:val="%4."/>
+      <w:lvlJc w:val="left"/>
+      <w:pPr>
+        <w:ind w:left="2880" w:hanging="360"/>
+      </w:pPr>
+    </w:lvl>
+    <w:lvl w:ilvl="4" w:tplc="FFFFFFFF" w:tentative="1">
+      <w:start w:val="1"/>
+      <w:numFmt w:val="lowerLetter"/>
+      <w:lvlText w:val="%5."/>
+      <w:lvlJc w:val="left"/>
+      <w:pPr>
+        <w:ind w:left="3600" w:hanging="360"/>
+      </w:pPr>
+    </w:lvl>
+    <w:lvl w:ilvl="5" w:tplc="FFFFFFFF" w:tentative="1">
+      <w:start w:val="1"/>
+      <w:numFmt w:val="lowerRoman"/>
+      <w:lvlText w:val="%6."/>
+      <w:lvlJc w:val="right"/>
+      <w:pPr>
+        <w:ind w:left="4320" w:hanging="180"/>
+      </w:pPr>
+    </w:lvl>
+    <w:lvl w:ilvl="6" w:tplc="FFFFFFFF" w:tentative="1">
+      <w:start w:val="1"/>
+      <w:numFmt w:val="decimal"/>
+      <w:lvlText w:val="%7."/>
+      <w:lvlJc w:val="left"/>
+      <w:pPr>
+        <w:ind w:left="5040" w:hanging="360"/>
+      </w:pPr>
+    </w:lvl>
+    <w:lvl w:ilvl="7" w:tplc="FFFFFFFF" w:tentative="1">
+      <w:start w:val="1"/>
+      <w:numFmt w:val="lowerLetter"/>
+      <w:lvlText w:val="%8."/>
+      <w:lvlJc w:val="left"/>
+      <w:pPr>
+        <w:ind w:left="5760" w:hanging="360"/>
+      </w:pPr>
+    </w:lvl>
+    <w:lvl w:ilvl="8" w:tplc="FFFFFFFF" w:tentative="1">
+      <w:start w:val="1"/>
+      <w:numFmt w:val="lowerRoman"/>
+      <w:lvlText w:val="%9."/>
+      <w:lvlJc w:val="right"/>
+      <w:pPr>
+        <w:ind w:left="6480" w:hanging="180"/>
+      </w:pPr>
+    </w:lvl>
+  </w:abstractNum>
+  <w:abstractNum w:abstractNumId="4" w15:restartNumberingAfterBreak="0">
     <w:nsid w:val="488B3E90"/>
     <w:multiLevelType w:val="hybridMultilevel"/>
     <w:tmpl w:val="07F0D7CC"/>
@@ -975,7 +2058,7 @@
       </w:pPr>
     </w:lvl>
   </w:abstractNum>
-  <w:abstractNum w:abstractNumId="4" w15:restartNumberingAfterBreak="0">
+  <w:abstractNum w:abstractNumId="5" w15:restartNumberingAfterBreak="0">
     <w:nsid w:val="6B2A7F25"/>
     <w:multiLevelType w:val="hybridMultilevel"/>
     <w:tmpl w:val="DE3AD8D4"/>
@@ -1087,20 +2170,115 @@
       </w:rPr>
     </w:lvl>
   </w:abstractNum>
+  <w:abstractNum w:abstractNumId="6" w15:restartNumberingAfterBreak="0">
+    <w:nsid w:val="776649B2"/>
+    <w:multiLevelType w:val="hybridMultilevel"/>
+    <w:tmpl w:val="4154C13A"/>
+    <w:lvl w:ilvl="0" w:tplc="0413000F">
+      <w:start w:val="1"/>
+      <w:numFmt w:val="decimal"/>
+      <w:lvlText w:val="%1."/>
+      <w:lvlJc w:val="left"/>
+      <w:pPr>
+        <w:ind w:left="720" w:hanging="360"/>
+      </w:pPr>
+      <w:rPr>
+        <w:rFonts w:hint="default"/>
+      </w:rPr>
+    </w:lvl>
+    <w:lvl w:ilvl="1" w:tplc="04130019" w:tentative="1">
+      <w:start w:val="1"/>
+      <w:numFmt w:val="lowerLetter"/>
+      <w:lvlText w:val="%2."/>
+      <w:lvlJc w:val="left"/>
+      <w:pPr>
+        <w:ind w:left="1440" w:hanging="360"/>
+      </w:pPr>
+    </w:lvl>
+    <w:lvl w:ilvl="2" w:tplc="0413001B" w:tentative="1">
+      <w:start w:val="1"/>
+      <w:numFmt w:val="lowerRoman"/>
+      <w:lvlText w:val="%3."/>
+      <w:lvlJc w:val="right"/>
+      <w:pPr>
+        <w:ind w:left="2160" w:hanging="180"/>
+      </w:pPr>
+    </w:lvl>
+    <w:lvl w:ilvl="3" w:tplc="0413000F" w:tentative="1">
+      <w:start w:val="1"/>
+      <w:numFmt w:val="decimal"/>
+      <w:lvlText w:val="%4."/>
+      <w:lvlJc w:val="left"/>
+      <w:pPr>
+        <w:ind w:left="2880" w:hanging="360"/>
+      </w:pPr>
+    </w:lvl>
+    <w:lvl w:ilvl="4" w:tplc="04130019" w:tentative="1">
+      <w:start w:val="1"/>
+      <w:numFmt w:val="lowerLetter"/>
+      <w:lvlText w:val="%5."/>
+      <w:lvlJc w:val="left"/>
+      <w:pPr>
+        <w:ind w:left="3600" w:hanging="360"/>
+      </w:pPr>
+    </w:lvl>
+    <w:lvl w:ilvl="5" w:tplc="0413001B" w:tentative="1">
+      <w:start w:val="1"/>
+      <w:numFmt w:val="lowerRoman"/>
+      <w:lvlText w:val="%6."/>
+      <w:lvlJc w:val="right"/>
+      <w:pPr>
+        <w:ind w:left="4320" w:hanging="180"/>
+      </w:pPr>
+    </w:lvl>
+    <w:lvl w:ilvl="6" w:tplc="0413000F" w:tentative="1">
+      <w:start w:val="1"/>
+      <w:numFmt w:val="decimal"/>
+      <w:lvlText w:val="%7."/>
+      <w:lvlJc w:val="left"/>
+      <w:pPr>
+        <w:ind w:left="5040" w:hanging="360"/>
+      </w:pPr>
+    </w:lvl>
+    <w:lvl w:ilvl="7" w:tplc="04130019" w:tentative="1">
+      <w:start w:val="1"/>
+      <w:numFmt w:val="lowerLetter"/>
+      <w:lvlText w:val="%8."/>
+      <w:lvlJc w:val="left"/>
+      <w:pPr>
+        <w:ind w:left="5760" w:hanging="360"/>
+      </w:pPr>
+    </w:lvl>
+    <w:lvl w:ilvl="8" w:tplc="0413001B" w:tentative="1">
+      <w:start w:val="1"/>
+      <w:numFmt w:val="lowerRoman"/>
+      <w:lvlText w:val="%9."/>
+      <w:lvlJc w:val="right"/>
+      <w:pPr>
+        <w:ind w:left="6480" w:hanging="180"/>
+      </w:pPr>
+    </w:lvl>
+  </w:abstractNum>
   <w:num w:numId="1" w16cid:durableId="770783608">
-    <w:abstractNumId w:val="4"/>
+    <w:abstractNumId w:val="5"/>
   </w:num>
   <w:num w:numId="2" w16cid:durableId="1905070113">
     <w:abstractNumId w:val="1"/>
   </w:num>
   <w:num w:numId="3" w16cid:durableId="896472558">
-    <w:abstractNumId w:val="3"/>
+    <w:abstractNumId w:val="4"/>
   </w:num>
   <w:num w:numId="4" w16cid:durableId="588734986">
     <w:abstractNumId w:val="0"/>
   </w:num>
   <w:num w:numId="5" w16cid:durableId="1044646153">
     <w:abstractNumId w:val="2"/>
+  </w:num>
+  <w:num w:numId="6" w16cid:durableId="571895215">
+    <w:abstractNumId w:val="6"/>
+  </w:num>
+  <w:num w:numId="7" w16cid:durableId="1926769116">
+    <w:abstractNumId w:val="3"/>
   </w:num>
 </w:numbering>
 </file>
@@ -2335,4 +3513,16 @@
     </a:ext>
   </a:extLst>
 </a:theme>
+</file>
+
+<file path=customXml/item1.xml><?xml version="1.0" encoding="utf-8"?>
+<b:Sources xmlns:b="http://schemas.openxmlformats.org/officeDocument/2006/bibliography" xmlns="http://schemas.openxmlformats.org/officeDocument/2006/bibliography" SelectedStyle="\APASixthEditionOfficeOnline.xsl" StyleName="APA" Version="6"/>
+</file>
+
+<file path=customXml/itemProps1.xml><?xml version="1.0" encoding="utf-8"?>
+<ds:datastoreItem xmlns:ds="http://schemas.openxmlformats.org/officeDocument/2006/customXml" ds:itemID="{CC486531-3793-444F-8E6D-44600BDDEC9B}">
+  <ds:schemaRefs>
+    <ds:schemaRef ds:uri="http://schemas.openxmlformats.org/officeDocument/2006/bibliography"/>
+  </ds:schemaRefs>
+</ds:datastoreItem>
 </file>
</xml_diff>

<commit_message>
Update uitgaves en testplan
</commit_message>
<xml_diff>
--- a/Opleverset/Documentatie/Testplan.docx
+++ b/Opleverset/Documentatie/Testplan.docx
@@ -76,7 +76,19 @@
         <w:t>Functionaliteit waterpompen</w:t>
       </w:r>
     </w:p>
-    <w:p/>
+    <w:p>
+      <w:pPr>
+        <w:pStyle w:val="Heading1"/>
+      </w:pPr>
+      <w:r>
+        <w:t>//TODO</w:t>
+      </w:r>
+    </w:p>
+    <w:p>
+      <w:r>
+        <w:t>Toevoegen verwijzingen naar de code en schema’s etc. etc.</w:t>
+      </w:r>
+    </w:p>
     <w:p>
       <w:pPr>
         <w:pStyle w:val="ListParagraph"/>
@@ -91,14 +103,6 @@
     </w:p>
     <w:p/>
     <w:p>
-      <w:pPr>
-        <w:rPr>
-          <w:rFonts w:asciiTheme="majorHAnsi" w:eastAsiaTheme="majorEastAsia" w:hAnsiTheme="majorHAnsi" w:cstheme="majorBidi"/>
-          <w:color w:val="0F4761" w:themeColor="accent1" w:themeShade="BF"/>
-          <w:sz w:val="40"/>
-          <w:szCs w:val="40"/>
-        </w:rPr>
-      </w:pPr>
       <w:r>
         <w:br w:type="page"/>
       </w:r>
@@ -562,16 +566,7 @@
       </w:pPr>
       <w:r>
         <w:lastRenderedPageBreak/>
-        <w:t xml:space="preserve">Test </w:t>
-      </w:r>
-      <w:r>
-        <w:t>2</w:t>
-      </w:r>
-      <w:r>
-        <w:t xml:space="preserve">: </w:t>
-      </w:r>
-      <w:r>
-        <w:t>Sensorlezingen op waterpas</w:t>
+        <w:t>Test 2: Sensorlezingen op waterpas</w:t>
       </w:r>
     </w:p>
     <w:p>
@@ -671,13 +666,7 @@
         <w:rPr>
           <w:color w:val="00B0F0"/>
         </w:rPr>
-        <w:t>\Code</w:t>
-      </w:r>
-      <w:r>
-        <w:rPr>
-          <w:color w:val="00B0F0"/>
-        </w:rPr>
-        <w:t>\ESP32\</w:t>
+        <w:t>\Code\ESP32\</w:t>
       </w:r>
       <w:r>
         <w:rPr>
@@ -963,13 +952,7 @@
       </w:pPr>
       <w:r>
         <w:lastRenderedPageBreak/>
-        <w:t xml:space="preserve">Test </w:t>
-      </w:r>
-      <w:r>
-        <w:t>3</w:t>
-      </w:r>
-      <w:r>
-        <w:t xml:space="preserve">: </w:t>
+        <w:t xml:space="preserve">Test 3: </w:t>
       </w:r>
       <w:r>
         <w:t>Update interface</w:t>
@@ -1024,23 +1007,17 @@
         <w:br/>
         <w:t>- Een ESP32 of soortgelijke microcontroller (</w:t>
       </w:r>
+      <w:r>
+        <w:t xml:space="preserve">bijv. </w:t>
+      </w:r>
       <w:proofErr w:type="spellStart"/>
       <w:r>
         <w:t>Arduino</w:t>
       </w:r>
       <w:proofErr w:type="spellEnd"/>
       <w:r>
-        <w:t xml:space="preserve"> R3 etc.)</w:t>
-      </w:r>
-      <w:r>
-        <w:br/>
-        <w:t xml:space="preserve">- MPU-6050 </w:t>
-      </w:r>
-      <w:proofErr w:type="spellStart"/>
-      <w:r>
-        <w:t>accelerometer</w:t>
-      </w:r>
-      <w:proofErr w:type="spellEnd"/>
+        <w:t xml:space="preserve"> R3)</w:t>
+      </w:r>
       <w:r>
         <w:br/>
         <w:t xml:space="preserve">- </w:t>
@@ -1335,7 +1312,13 @@
             </w:r>
             <w:proofErr w:type="spellEnd"/>
             <w:r>
-              <w:t xml:space="preserve"> interface bootst te positie van de MPU-6050 na met behulp van een 3D model, met maximaal 10 graden afwijking. </w:t>
+              <w:t xml:space="preserve"> interface bootst te positie van de MPU-6050 na met behulp van een 3D model</w:t>
+            </w:r>
+            <w:r>
+              <w:t>.</w:t>
+            </w:r>
+            <w:r>
+              <w:t xml:space="preserve"> </w:t>
             </w:r>
           </w:p>
         </w:tc>
@@ -1460,8 +1443,22 @@
         <w:t>4</w:t>
       </w:r>
       <w:r>
-        <w:t xml:space="preserve"> : …</w:t>
-      </w:r>
+        <w:t>:</w:t>
+      </w:r>
+      <w:r>
+        <w:t xml:space="preserve"> </w:t>
+      </w:r>
+      <w:r>
+        <w:t xml:space="preserve"> </w:t>
+      </w:r>
+      <w:r>
+        <w:t xml:space="preserve">Aansturen van de waterpompen met </w:t>
+      </w:r>
+      <w:proofErr w:type="spellStart"/>
+      <w:r>
+        <w:t>Mosfets</w:t>
+      </w:r>
+      <w:proofErr w:type="spellEnd"/>
     </w:p>
     <w:p>
       <w:pPr>
@@ -1473,7 +1470,15 @@
     </w:p>
     <w:p>
       <w:r>
-        <w:t>(Neem de lezer mee in de context van de test, leg uit waarom deze test gedaan word)</w:t>
+        <w:t xml:space="preserve">De waterpompen moeten gebruikt worden om de FF te stabiliseren, en deze gaan wij aansturen met behulp van </w:t>
+      </w:r>
+      <w:proofErr w:type="spellStart"/>
+      <w:r>
+        <w:t>mosfets</w:t>
+      </w:r>
+      <w:proofErr w:type="spellEnd"/>
+      <w:r>
+        <w:t>.</w:t>
       </w:r>
     </w:p>
     <w:p>
@@ -1486,7 +1491,107 @@
     </w:p>
     <w:p>
       <w:r>
-        <w:t>(Gedetailleerde en precieze instructies als tot hoe te test opgezet moet worden, en wat ervoor nodig is)</w:t>
+        <w:t xml:space="preserve">Benodigdheden: </w:t>
+      </w:r>
+      <w:r>
+        <w:br/>
+        <w:t>- L</w:t>
+      </w:r>
+      <w:r>
+        <w:t xml:space="preserve">aptop met een manier om code up te </w:t>
+      </w:r>
+      <w:proofErr w:type="spellStart"/>
+      <w:r>
+        <w:t>loaden</w:t>
+      </w:r>
+      <w:proofErr w:type="spellEnd"/>
+      <w:r>
+        <w:t xml:space="preserve"> naar de ESP32</w:t>
+      </w:r>
+      <w:r>
+        <w:br/>
+        <w:t xml:space="preserve">- </w:t>
+      </w:r>
+      <w:r>
+        <w:t xml:space="preserve">Een ESP32 of soortgelijke microcontroller (bijv. </w:t>
+      </w:r>
+      <w:proofErr w:type="spellStart"/>
+      <w:r>
+        <w:t>Arduino</w:t>
+      </w:r>
+      <w:proofErr w:type="spellEnd"/>
+      <w:r>
+        <w:t xml:space="preserve"> R3)</w:t>
+      </w:r>
+      <w:r>
+        <w:br/>
+      </w:r>
+      <w:r>
+        <w:t xml:space="preserve">- ESP32 code (zie </w:t>
+      </w:r>
+      <w:r>
+        <w:rPr>
+          <w:color w:val="00B0F0"/>
+        </w:rPr>
+        <w:t>Project-5-6---</w:t>
+      </w:r>
+      <w:proofErr w:type="spellStart"/>
+      <w:r>
+        <w:rPr>
+          <w:color w:val="00B0F0"/>
+        </w:rPr>
+        <w:t>Floating</w:t>
+      </w:r>
+      <w:proofErr w:type="spellEnd"/>
+      <w:r>
+        <w:rPr>
+          <w:color w:val="00B0F0"/>
+        </w:rPr>
+        <w:t>-Farm\</w:t>
+      </w:r>
+      <w:proofErr w:type="spellStart"/>
+      <w:r>
+        <w:rPr>
+          <w:color w:val="00B0F0"/>
+        </w:rPr>
+        <w:t>Opleverset</w:t>
+      </w:r>
+      <w:proofErr w:type="spellEnd"/>
+      <w:r>
+        <w:rPr>
+          <w:color w:val="00B0F0"/>
+        </w:rPr>
+        <w:t>\Code\ESP32</w:t>
+      </w:r>
+      <w:r>
+        <w:rPr>
+          <w:color w:val="00B0F0"/>
+        </w:rPr>
+        <w:t>\…</w:t>
+      </w:r>
+      <w:r>
+        <w:t>)</w:t>
+      </w:r>
+      <w:r>
+        <w:br/>
+        <w:t>- Micro USB naar USBA kabel</w:t>
+      </w:r>
+      <w:r>
+        <w:br/>
+        <w:t>- 4 miniatuur waterpompen</w:t>
+      </w:r>
+      <w:r>
+        <w:br/>
+        <w:t xml:space="preserve">- 4 </w:t>
+      </w:r>
+      <w:proofErr w:type="spellStart"/>
+      <w:r>
+        <w:t>Mosfets</w:t>
+      </w:r>
+      <w:proofErr w:type="spellEnd"/>
+      <w:r>
+        <w:br/>
+        <w:t>- 10k Ohm weerstanden</w:t>
       </w:r>
     </w:p>
     <w:p>
@@ -1498,9 +1603,53 @@
       </w:r>
     </w:p>
     <w:p>
-      <w:r>
-        <w:t>(Duidelijke instructies als tot wel handelingen er nodig zijn voor het uitvoeren van de test, voorkeurig met een stappenplan)</w:t>
-      </w:r>
+      <w:pPr>
+        <w:pStyle w:val="ListParagraph"/>
+        <w:numPr>
+          <w:ilvl w:val="0"/>
+          <w:numId w:val="9"/>
+        </w:numPr>
+      </w:pPr>
+      <w:r>
+        <w:t xml:space="preserve">Sluit de </w:t>
+      </w:r>
+      <w:proofErr w:type="spellStart"/>
+      <w:r>
+        <w:t>Mosfet</w:t>
+      </w:r>
+      <w:proofErr w:type="spellEnd"/>
+      <w:r>
+        <w:t xml:space="preserve"> schakelingen aan op de ESP32 zoals op het elektrische schema</w:t>
+      </w:r>
+    </w:p>
+    <w:p>
+      <w:pPr>
+        <w:pStyle w:val="ListParagraph"/>
+        <w:numPr>
+          <w:ilvl w:val="0"/>
+          <w:numId w:val="9"/>
+        </w:numPr>
+      </w:pPr>
+      <w:r>
+        <w:t xml:space="preserve">Sluit de ESP32 aan op de laptop met de </w:t>
+      </w:r>
+      <w:proofErr w:type="spellStart"/>
+      <w:r>
+        <w:t>MicroUSB</w:t>
+      </w:r>
+      <w:proofErr w:type="spellEnd"/>
+      <w:r>
+        <w:t xml:space="preserve"> naar USBA kabel</w:t>
+      </w:r>
+    </w:p>
+    <w:p>
+      <w:pPr>
+        <w:pStyle w:val="ListParagraph"/>
+        <w:numPr>
+          <w:ilvl w:val="0"/>
+          <w:numId w:val="9"/>
+        </w:numPr>
+      </w:pPr>
     </w:p>
     <w:p>
       <w:pPr>
@@ -1510,11 +1659,62 @@
         <w:t>Verwachtte resultaat</w:t>
       </w:r>
     </w:p>
-    <w:p>
-      <w:r>
-        <w:t xml:space="preserve">(Wat word er verwacht te observeren? Niet altijd hetzelfde als acceptatiecriteria, testen is een iteratief proces.) </w:t>
-      </w:r>
-    </w:p>
+    <w:tbl>
+      <w:tblPr>
+        <w:tblStyle w:val="TableGrid"/>
+        <w:tblW w:w="0" w:type="auto"/>
+        <w:tblLook w:val="04A0" w:firstRow="1" w:lastRow="0" w:firstColumn="1" w:lastColumn="0" w:noHBand="0" w:noVBand="1"/>
+      </w:tblPr>
+      <w:tblGrid>
+        <w:gridCol w:w="1255"/>
+        <w:gridCol w:w="7807"/>
+      </w:tblGrid>
+      <w:tr>
+        <w:tc>
+          <w:tcPr>
+            <w:tcW w:w="1255" w:type="dxa"/>
+          </w:tcPr>
+          <w:p>
+            <w:r>
+              <w:t xml:space="preserve">Test </w:t>
+            </w:r>
+            <w:proofErr w:type="spellStart"/>
+            <w:r>
+              <w:t>nr</w:t>
+            </w:r>
+            <w:proofErr w:type="spellEnd"/>
+          </w:p>
+        </w:tc>
+        <w:tc>
+          <w:tcPr>
+            <w:tcW w:w="7807" w:type="dxa"/>
+          </w:tcPr>
+          <w:p>
+            <w:r>
+              <w:t>Verwachtte resultaat</w:t>
+            </w:r>
+          </w:p>
+        </w:tc>
+      </w:tr>
+      <w:tr>
+        <w:tc>
+          <w:tcPr>
+            <w:tcW w:w="1255" w:type="dxa"/>
+          </w:tcPr>
+          <w:p>
+            <w:r>
+              <w:t>1</w:t>
+            </w:r>
+          </w:p>
+        </w:tc>
+        <w:tc>
+          <w:tcPr>
+            <w:tcW w:w="7807" w:type="dxa"/>
+          </w:tcPr>
+          <w:p/>
+        </w:tc>
+      </w:tr>
+    </w:tbl>
     <w:p>
       <w:pPr>
         <w:pStyle w:val="Heading2"/>
@@ -1554,6 +1754,395 @@
         <w:t>(Hier beschrijf je je bevindingen. Houd je waarnemingen naast de acceptatiecriteria en stel dan of de test succesvol was of niet.)</w:t>
       </w:r>
     </w:p>
+    <w:p>
+      <w:r>
+        <w:br w:type="page"/>
+      </w:r>
+    </w:p>
+    <w:p>
+      <w:pPr>
+        <w:pStyle w:val="Heading1"/>
+      </w:pPr>
+      <w:r>
+        <w:lastRenderedPageBreak/>
+        <w:t xml:space="preserve">Test </w:t>
+      </w:r>
+      <w:r>
+        <w:t>5</w:t>
+      </w:r>
+      <w:r>
+        <w:t xml:space="preserve">: </w:t>
+      </w:r>
+      <w:r>
+        <w:t>Algoritme gebaseerd op sensordata</w:t>
+      </w:r>
+    </w:p>
+    <w:p>
+      <w:pPr>
+        <w:pStyle w:val="Heading2"/>
+      </w:pPr>
+      <w:r>
+        <w:t>Testdoel</w:t>
+      </w:r>
+    </w:p>
+    <w:p>
+      <w:r>
+        <w:t xml:space="preserve">Als de sensordata binnen is, moeten de pompen in beweging komen om de </w:t>
+      </w:r>
+      <w:proofErr w:type="spellStart"/>
+      <w:r>
+        <w:t>Floating</w:t>
+      </w:r>
+      <w:proofErr w:type="spellEnd"/>
+      <w:r>
+        <w:t xml:space="preserve"> Farm te stabiliseren. </w:t>
+      </w:r>
+    </w:p>
+    <w:p>
+      <w:pPr>
+        <w:pStyle w:val="Heading2"/>
+      </w:pPr>
+      <w:r>
+        <w:t>Testopstelling</w:t>
+      </w:r>
+    </w:p>
+    <w:p>
+      <w:r>
+        <w:t>Benodigdheden:</w:t>
+      </w:r>
+      <w:r>
+        <w:br/>
+        <w:t xml:space="preserve">- Schaalmodel </w:t>
+      </w:r>
+      <w:proofErr w:type="spellStart"/>
+      <w:r>
+        <w:t>Floating</w:t>
+      </w:r>
+      <w:proofErr w:type="spellEnd"/>
+      <w:r>
+        <w:t xml:space="preserve"> Farm</w:t>
+      </w:r>
+      <w:r>
+        <w:br/>
+        <w:t xml:space="preserve">- Laptop met een manier om code up te </w:t>
+      </w:r>
+      <w:proofErr w:type="spellStart"/>
+      <w:r>
+        <w:t>loaden</w:t>
+      </w:r>
+      <w:proofErr w:type="spellEnd"/>
+      <w:r>
+        <w:t xml:space="preserve"> naar de ESP32</w:t>
+      </w:r>
+      <w:r>
+        <w:br/>
+        <w:t>- Een ESP32 of soortgelijke microcontroller</w:t>
+      </w:r>
+      <w:r>
+        <w:br/>
+        <w:t xml:space="preserve">- MPU-6050 </w:t>
+      </w:r>
+      <w:proofErr w:type="spellStart"/>
+      <w:r>
+        <w:t>accelerometer</w:t>
+      </w:r>
+      <w:proofErr w:type="spellEnd"/>
+      <w:r>
+        <w:br/>
+        <w:t>- ESP32 code</w:t>
+      </w:r>
+      <w:r>
+        <w:br/>
+        <w:t>- Micro USB naar USBA kabel</w:t>
+      </w:r>
+      <w:r>
+        <w:br/>
+        <w:t xml:space="preserve">- 4 </w:t>
+      </w:r>
+      <w:proofErr w:type="spellStart"/>
+      <w:r>
+        <w:t>Mosfets</w:t>
+      </w:r>
+      <w:proofErr w:type="spellEnd"/>
+      <w:r>
+        <w:br/>
+        <w:t>- 4 miniatuur waterpompen + bijbehorende buizen</w:t>
+      </w:r>
+      <w:r>
+        <w:br/>
+        <w:t>- Een bak van minimaal 35x35x20 cm gevuld met water tot 10 cm hoog</w:t>
+      </w:r>
+    </w:p>
+    <w:p>
+      <w:pPr>
+        <w:pStyle w:val="Heading2"/>
+      </w:pPr>
+      <w:r>
+        <w:t>Uitvoer</w:t>
+      </w:r>
+    </w:p>
+    <w:p>
+      <w:pPr>
+        <w:pStyle w:val="ListParagraph"/>
+        <w:numPr>
+          <w:ilvl w:val="0"/>
+          <w:numId w:val="8"/>
+        </w:numPr>
+      </w:pPr>
+      <w:r>
+        <w:t xml:space="preserve">Sluit de Accelerometer en waterpompen met de </w:t>
+      </w:r>
+      <w:proofErr w:type="spellStart"/>
+      <w:r>
+        <w:t>Mosfets</w:t>
+      </w:r>
+      <w:proofErr w:type="spellEnd"/>
+      <w:r>
+        <w:t xml:space="preserve"> aan op de ESP volgens het elektrische schema. </w:t>
+      </w:r>
+    </w:p>
+    <w:p>
+      <w:pPr>
+        <w:pStyle w:val="ListParagraph"/>
+        <w:numPr>
+          <w:ilvl w:val="0"/>
+          <w:numId w:val="8"/>
+        </w:numPr>
+      </w:pPr>
+      <w:r>
+        <w:t>Sluit de ESP32 aan op de laptop met de micro USB naar USBA kabel</w:t>
+      </w:r>
+    </w:p>
+    <w:p>
+      <w:pPr>
+        <w:pStyle w:val="ListParagraph"/>
+        <w:numPr>
+          <w:ilvl w:val="0"/>
+          <w:numId w:val="8"/>
+        </w:numPr>
+      </w:pPr>
+      <w:r>
+        <w:t xml:space="preserve">Open de verwezen code en download de benodigde </w:t>
+      </w:r>
+      <w:proofErr w:type="spellStart"/>
+      <w:r>
+        <w:t>libraries</w:t>
+      </w:r>
+      <w:proofErr w:type="spellEnd"/>
+      <w:r>
+        <w:t xml:space="preserve"> </w:t>
+      </w:r>
+    </w:p>
+    <w:p>
+      <w:pPr>
+        <w:pStyle w:val="ListParagraph"/>
+        <w:numPr>
+          <w:ilvl w:val="0"/>
+          <w:numId w:val="8"/>
+        </w:numPr>
+      </w:pPr>
+      <w:r>
+        <w:t>Upload de code naar de ESP32</w:t>
+      </w:r>
+    </w:p>
+    <w:p>
+      <w:pPr>
+        <w:pStyle w:val="ListParagraph"/>
+        <w:numPr>
+          <w:ilvl w:val="0"/>
+          <w:numId w:val="8"/>
+        </w:numPr>
+      </w:pPr>
+      <w:r>
+        <w:t>Zet het schaalmodel met de schakeling erop geplaatst volgens het 3D model de bak met water</w:t>
+      </w:r>
+    </w:p>
+    <w:p>
+      <w:pPr>
+        <w:pStyle w:val="ListParagraph"/>
+        <w:numPr>
+          <w:ilvl w:val="0"/>
+          <w:numId w:val="8"/>
+        </w:numPr>
+      </w:pPr>
+      <w:r>
+        <w:t>Observeer de resultaten</w:t>
+      </w:r>
+    </w:p>
+    <w:p>
+      <w:pPr>
+        <w:pStyle w:val="Heading2"/>
+      </w:pPr>
+      <w:r>
+        <w:t>Verwachtte resultaat</w:t>
+      </w:r>
+    </w:p>
+    <w:tbl>
+      <w:tblPr>
+        <w:tblStyle w:val="TableGrid"/>
+        <w:tblW w:w="0" w:type="auto"/>
+        <w:tblLook w:val="04A0" w:firstRow="1" w:lastRow="0" w:firstColumn="1" w:lastColumn="0" w:noHBand="0" w:noVBand="1"/>
+      </w:tblPr>
+      <w:tblGrid>
+        <w:gridCol w:w="1255"/>
+        <w:gridCol w:w="7807"/>
+      </w:tblGrid>
+      <w:tr>
+        <w:tc>
+          <w:tcPr>
+            <w:tcW w:w="1255" w:type="dxa"/>
+          </w:tcPr>
+          <w:p>
+            <w:r>
+              <w:t xml:space="preserve">Test </w:t>
+            </w:r>
+            <w:proofErr w:type="spellStart"/>
+            <w:r>
+              <w:t>nr</w:t>
+            </w:r>
+            <w:proofErr w:type="spellEnd"/>
+          </w:p>
+        </w:tc>
+        <w:tc>
+          <w:tcPr>
+            <w:tcW w:w="7807" w:type="dxa"/>
+          </w:tcPr>
+          <w:p>
+            <w:r>
+              <w:t>Verwachtte resultaat</w:t>
+            </w:r>
+          </w:p>
+        </w:tc>
+      </w:tr>
+      <w:tr>
+        <w:tc>
+          <w:tcPr>
+            <w:tcW w:w="1255" w:type="dxa"/>
+          </w:tcPr>
+          <w:p>
+            <w:r>
+              <w:t>1</w:t>
+            </w:r>
+          </w:p>
+        </w:tc>
+        <w:tc>
+          <w:tcPr>
+            <w:tcW w:w="7807" w:type="dxa"/>
+          </w:tcPr>
+          <w:p>
+            <w:r>
+              <w:t xml:space="preserve">Het stabilisatiesysteem stabiliseert de </w:t>
+            </w:r>
+            <w:proofErr w:type="spellStart"/>
+            <w:r>
+              <w:t>floating</w:t>
+            </w:r>
+            <w:proofErr w:type="spellEnd"/>
+            <w:r>
+              <w:t xml:space="preserve"> farm, maar niet binnen 10 graden afwijking.</w:t>
+            </w:r>
+          </w:p>
+        </w:tc>
+      </w:tr>
+    </w:tbl>
+    <w:p>
+      <w:pPr>
+        <w:pStyle w:val="Heading2"/>
+      </w:pPr>
+      <w:r>
+        <w:t>Acceptatiecriteria</w:t>
+      </w:r>
+    </w:p>
+    <w:p>
+      <w:r>
+        <w:t xml:space="preserve">De test is compleet als het systeem de </w:t>
+      </w:r>
+      <w:proofErr w:type="spellStart"/>
+      <w:r>
+        <w:t>floating</w:t>
+      </w:r>
+      <w:proofErr w:type="spellEnd"/>
+      <w:r>
+        <w:t xml:space="preserve"> farm stabiliseert voordat het 10 graden afwijking heeft.</w:t>
+      </w:r>
+    </w:p>
+    <w:p>
+      <w:pPr>
+        <w:pStyle w:val="Heading2"/>
+      </w:pPr>
+      <w:r>
+        <w:t>Waarnemingen</w:t>
+      </w:r>
+    </w:p>
+    <w:tbl>
+      <w:tblPr>
+        <w:tblStyle w:val="TableGrid"/>
+        <w:tblW w:w="0" w:type="auto"/>
+        <w:tblLook w:val="04A0" w:firstRow="1" w:lastRow="0" w:firstColumn="1" w:lastColumn="0" w:noHBand="0" w:noVBand="1"/>
+      </w:tblPr>
+      <w:tblGrid>
+        <w:gridCol w:w="1345"/>
+        <w:gridCol w:w="7717"/>
+      </w:tblGrid>
+      <w:tr>
+        <w:tc>
+          <w:tcPr>
+            <w:tcW w:w="1345" w:type="dxa"/>
+          </w:tcPr>
+          <w:p>
+            <w:r>
+              <w:t>Test nr.</w:t>
+            </w:r>
+          </w:p>
+        </w:tc>
+        <w:tc>
+          <w:tcPr>
+            <w:tcW w:w="7717" w:type="dxa"/>
+          </w:tcPr>
+          <w:p>
+            <w:r>
+              <w:t>Waarnemingen</w:t>
+            </w:r>
+          </w:p>
+        </w:tc>
+      </w:tr>
+      <w:tr>
+        <w:tc>
+          <w:tcPr>
+            <w:tcW w:w="1345" w:type="dxa"/>
+          </w:tcPr>
+          <w:p>
+            <w:r>
+              <w:t>1</w:t>
+            </w:r>
+          </w:p>
+        </w:tc>
+        <w:tc>
+          <w:tcPr>
+            <w:tcW w:w="7717" w:type="dxa"/>
+          </w:tcPr>
+          <w:p>
+            <w:r>
+              <w:t>-</w:t>
+            </w:r>
+          </w:p>
+        </w:tc>
+      </w:tr>
+    </w:tbl>
+    <w:p>
+      <w:pPr>
+        <w:pStyle w:val="Heading2"/>
+      </w:pPr>
+      <w:r>
+        <w:t>Conclusie</w:t>
+      </w:r>
+    </w:p>
+    <w:p>
+      <w:r>
+        <w:t>(Hier beschrijf je je bevindingen. Houd je waarnemingen naast de acceptatiecriteria en stel dan of de test succesvol was of niet.)</w:t>
+      </w:r>
+    </w:p>
+    <w:p/>
     <w:sectPr>
       <w:pgSz w:w="11906" w:h="16838"/>
       <w:pgMar w:top="1417" w:right="1417" w:bottom="1417" w:left="1417" w:header="708" w:footer="708" w:gutter="0"/>
@@ -1769,6 +2358,95 @@
     </w:lvl>
   </w:abstractNum>
   <w:abstractNum w:abstractNumId="2" w15:restartNumberingAfterBreak="0">
+    <w:nsid w:val="194F226B"/>
+    <w:multiLevelType w:val="hybridMultilevel"/>
+    <w:tmpl w:val="9006A23C"/>
+    <w:lvl w:ilvl="0" w:tplc="0413000F">
+      <w:start w:val="1"/>
+      <w:numFmt w:val="decimal"/>
+      <w:lvlText w:val="%1."/>
+      <w:lvlJc w:val="left"/>
+      <w:pPr>
+        <w:ind w:left="720" w:hanging="360"/>
+      </w:pPr>
+      <w:rPr>
+        <w:rFonts w:hint="default"/>
+      </w:rPr>
+    </w:lvl>
+    <w:lvl w:ilvl="1" w:tplc="04130019" w:tentative="1">
+      <w:start w:val="1"/>
+      <w:numFmt w:val="lowerLetter"/>
+      <w:lvlText w:val="%2."/>
+      <w:lvlJc w:val="left"/>
+      <w:pPr>
+        <w:ind w:left="1440" w:hanging="360"/>
+      </w:pPr>
+    </w:lvl>
+    <w:lvl w:ilvl="2" w:tplc="0413001B" w:tentative="1">
+      <w:start w:val="1"/>
+      <w:numFmt w:val="lowerRoman"/>
+      <w:lvlText w:val="%3."/>
+      <w:lvlJc w:val="right"/>
+      <w:pPr>
+        <w:ind w:left="2160" w:hanging="180"/>
+      </w:pPr>
+    </w:lvl>
+    <w:lvl w:ilvl="3" w:tplc="0413000F" w:tentative="1">
+      <w:start w:val="1"/>
+      <w:numFmt w:val="decimal"/>
+      <w:lvlText w:val="%4."/>
+      <w:lvlJc w:val="left"/>
+      <w:pPr>
+        <w:ind w:left="2880" w:hanging="360"/>
+      </w:pPr>
+    </w:lvl>
+    <w:lvl w:ilvl="4" w:tplc="04130019" w:tentative="1">
+      <w:start w:val="1"/>
+      <w:numFmt w:val="lowerLetter"/>
+      <w:lvlText w:val="%5."/>
+      <w:lvlJc w:val="left"/>
+      <w:pPr>
+        <w:ind w:left="3600" w:hanging="360"/>
+      </w:pPr>
+    </w:lvl>
+    <w:lvl w:ilvl="5" w:tplc="0413001B" w:tentative="1">
+      <w:start w:val="1"/>
+      <w:numFmt w:val="lowerRoman"/>
+      <w:lvlText w:val="%6."/>
+      <w:lvlJc w:val="right"/>
+      <w:pPr>
+        <w:ind w:left="4320" w:hanging="180"/>
+      </w:pPr>
+    </w:lvl>
+    <w:lvl w:ilvl="6" w:tplc="0413000F" w:tentative="1">
+      <w:start w:val="1"/>
+      <w:numFmt w:val="decimal"/>
+      <w:lvlText w:val="%7."/>
+      <w:lvlJc w:val="left"/>
+      <w:pPr>
+        <w:ind w:left="5040" w:hanging="360"/>
+      </w:pPr>
+    </w:lvl>
+    <w:lvl w:ilvl="7" w:tplc="04130019" w:tentative="1">
+      <w:start w:val="1"/>
+      <w:numFmt w:val="lowerLetter"/>
+      <w:lvlText w:val="%8."/>
+      <w:lvlJc w:val="left"/>
+      <w:pPr>
+        <w:ind w:left="5760" w:hanging="360"/>
+      </w:pPr>
+    </w:lvl>
+    <w:lvl w:ilvl="8" w:tplc="0413001B" w:tentative="1">
+      <w:start w:val="1"/>
+      <w:numFmt w:val="lowerRoman"/>
+      <w:lvlText w:val="%9."/>
+      <w:lvlJc w:val="right"/>
+      <w:pPr>
+        <w:ind w:left="6480" w:hanging="180"/>
+      </w:pPr>
+    </w:lvl>
+  </w:abstractNum>
+  <w:abstractNum w:abstractNumId="3" w15:restartNumberingAfterBreak="0">
     <w:nsid w:val="1FB176C1"/>
     <w:multiLevelType w:val="hybridMultilevel"/>
     <w:tmpl w:val="606C77A0"/>
@@ -1880,7 +2558,7 @@
       </w:rPr>
     </w:lvl>
   </w:abstractNum>
-  <w:abstractNum w:abstractNumId="3" w15:restartNumberingAfterBreak="0">
+  <w:abstractNum w:abstractNumId="4" w15:restartNumberingAfterBreak="0">
     <w:nsid w:val="3B3D62BF"/>
     <w:multiLevelType w:val="hybridMultilevel"/>
     <w:tmpl w:val="4154C13A"/>
@@ -1969,7 +2647,7 @@
       </w:pPr>
     </w:lvl>
   </w:abstractNum>
-  <w:abstractNum w:abstractNumId="4" w15:restartNumberingAfterBreak="0">
+  <w:abstractNum w:abstractNumId="5" w15:restartNumberingAfterBreak="0">
     <w:nsid w:val="488B3E90"/>
     <w:multiLevelType w:val="hybridMultilevel"/>
     <w:tmpl w:val="07F0D7CC"/>
@@ -2058,7 +2736,96 @@
       </w:pPr>
     </w:lvl>
   </w:abstractNum>
-  <w:abstractNum w:abstractNumId="5" w15:restartNumberingAfterBreak="0">
+  <w:abstractNum w:abstractNumId="6" w15:restartNumberingAfterBreak="0">
+    <w:nsid w:val="4B6063B7"/>
+    <w:multiLevelType w:val="hybridMultilevel"/>
+    <w:tmpl w:val="9A288172"/>
+    <w:lvl w:ilvl="0" w:tplc="0413000F">
+      <w:start w:val="1"/>
+      <w:numFmt w:val="decimal"/>
+      <w:lvlText w:val="%1."/>
+      <w:lvlJc w:val="left"/>
+      <w:pPr>
+        <w:ind w:left="720" w:hanging="360"/>
+      </w:pPr>
+      <w:rPr>
+        <w:rFonts w:hint="default"/>
+      </w:rPr>
+    </w:lvl>
+    <w:lvl w:ilvl="1" w:tplc="04130019" w:tentative="1">
+      <w:start w:val="1"/>
+      <w:numFmt w:val="lowerLetter"/>
+      <w:lvlText w:val="%2."/>
+      <w:lvlJc w:val="left"/>
+      <w:pPr>
+        <w:ind w:left="1440" w:hanging="360"/>
+      </w:pPr>
+    </w:lvl>
+    <w:lvl w:ilvl="2" w:tplc="0413001B" w:tentative="1">
+      <w:start w:val="1"/>
+      <w:numFmt w:val="lowerRoman"/>
+      <w:lvlText w:val="%3."/>
+      <w:lvlJc w:val="right"/>
+      <w:pPr>
+        <w:ind w:left="2160" w:hanging="180"/>
+      </w:pPr>
+    </w:lvl>
+    <w:lvl w:ilvl="3" w:tplc="0413000F" w:tentative="1">
+      <w:start w:val="1"/>
+      <w:numFmt w:val="decimal"/>
+      <w:lvlText w:val="%4."/>
+      <w:lvlJc w:val="left"/>
+      <w:pPr>
+        <w:ind w:left="2880" w:hanging="360"/>
+      </w:pPr>
+    </w:lvl>
+    <w:lvl w:ilvl="4" w:tplc="04130019" w:tentative="1">
+      <w:start w:val="1"/>
+      <w:numFmt w:val="lowerLetter"/>
+      <w:lvlText w:val="%5."/>
+      <w:lvlJc w:val="left"/>
+      <w:pPr>
+        <w:ind w:left="3600" w:hanging="360"/>
+      </w:pPr>
+    </w:lvl>
+    <w:lvl w:ilvl="5" w:tplc="0413001B" w:tentative="1">
+      <w:start w:val="1"/>
+      <w:numFmt w:val="lowerRoman"/>
+      <w:lvlText w:val="%6."/>
+      <w:lvlJc w:val="right"/>
+      <w:pPr>
+        <w:ind w:left="4320" w:hanging="180"/>
+      </w:pPr>
+    </w:lvl>
+    <w:lvl w:ilvl="6" w:tplc="0413000F" w:tentative="1">
+      <w:start w:val="1"/>
+      <w:numFmt w:val="decimal"/>
+      <w:lvlText w:val="%7."/>
+      <w:lvlJc w:val="left"/>
+      <w:pPr>
+        <w:ind w:left="5040" w:hanging="360"/>
+      </w:pPr>
+    </w:lvl>
+    <w:lvl w:ilvl="7" w:tplc="04130019" w:tentative="1">
+      <w:start w:val="1"/>
+      <w:numFmt w:val="lowerLetter"/>
+      <w:lvlText w:val="%8."/>
+      <w:lvlJc w:val="left"/>
+      <w:pPr>
+        <w:ind w:left="5760" w:hanging="360"/>
+      </w:pPr>
+    </w:lvl>
+    <w:lvl w:ilvl="8" w:tplc="0413001B" w:tentative="1">
+      <w:start w:val="1"/>
+      <w:numFmt w:val="lowerRoman"/>
+      <w:lvlText w:val="%9."/>
+      <w:lvlJc w:val="right"/>
+      <w:pPr>
+        <w:ind w:left="6480" w:hanging="180"/>
+      </w:pPr>
+    </w:lvl>
+  </w:abstractNum>
+  <w:abstractNum w:abstractNumId="7" w15:restartNumberingAfterBreak="0">
     <w:nsid w:val="6B2A7F25"/>
     <w:multiLevelType w:val="hybridMultilevel"/>
     <w:tmpl w:val="DE3AD8D4"/>
@@ -2170,7 +2937,7 @@
       </w:rPr>
     </w:lvl>
   </w:abstractNum>
-  <w:abstractNum w:abstractNumId="6" w15:restartNumberingAfterBreak="0">
+  <w:abstractNum w:abstractNumId="8" w15:restartNumberingAfterBreak="0">
     <w:nsid w:val="776649B2"/>
     <w:multiLevelType w:val="hybridMultilevel"/>
     <w:tmpl w:val="4154C13A"/>
@@ -2260,25 +3027,31 @@
     </w:lvl>
   </w:abstractNum>
   <w:num w:numId="1" w16cid:durableId="770783608">
-    <w:abstractNumId w:val="5"/>
+    <w:abstractNumId w:val="7"/>
   </w:num>
   <w:num w:numId="2" w16cid:durableId="1905070113">
     <w:abstractNumId w:val="1"/>
   </w:num>
   <w:num w:numId="3" w16cid:durableId="896472558">
-    <w:abstractNumId w:val="4"/>
+    <w:abstractNumId w:val="5"/>
   </w:num>
   <w:num w:numId="4" w16cid:durableId="588734986">
     <w:abstractNumId w:val="0"/>
   </w:num>
   <w:num w:numId="5" w16cid:durableId="1044646153">
-    <w:abstractNumId w:val="2"/>
+    <w:abstractNumId w:val="3"/>
   </w:num>
   <w:num w:numId="6" w16cid:durableId="571895215">
+    <w:abstractNumId w:val="8"/>
+  </w:num>
+  <w:num w:numId="7" w16cid:durableId="1926769116">
+    <w:abstractNumId w:val="4"/>
+  </w:num>
+  <w:num w:numId="8" w16cid:durableId="937297394">
     <w:abstractNumId w:val="6"/>
   </w:num>
-  <w:num w:numId="7" w16cid:durableId="1926769116">
-    <w:abstractNumId w:val="3"/>
+  <w:num w:numId="9" w16cid:durableId="496117487">
+    <w:abstractNumId w:val="2"/>
   </w:num>
 </w:numbering>
 </file>

</xml_diff>

<commit_message>
Aanmaak sprint presentatie 5, aanpassing testplan
</commit_message>
<xml_diff>
--- a/Opleverset/Documentatie/Testplan.docx
+++ b/Opleverset/Documentatie/Testplan.docx
@@ -271,7 +271,24 @@
       </w:r>
       <w:proofErr w:type="spellEnd"/>
       <w:r>
-        <w:t xml:space="preserve"> Farm schaalmodel (zonder elektronica) (kubus met open bovenkant van 30x30x6 cm)</w:t>
+        <w:t xml:space="preserve"> Farm schaalmodel (zonder elektronica) (</w:t>
+      </w:r>
+      <w:r>
+        <w:rPr>
+          <w:i/>
+          <w:iCs/>
+        </w:rPr>
+        <w:t>kubus</w:t>
+      </w:r>
+      <w:r>
+        <w:rPr>
+          <w:i/>
+          <w:iCs/>
+        </w:rPr>
+        <w:t xml:space="preserve"> met open bovenkant van 30x30x6 cm</w:t>
+      </w:r>
+      <w:r>
+        <w:t>)</w:t>
       </w:r>
       <w:r>
         <w:br/>
@@ -388,50 +405,10 @@
           </w:tcPr>
           <w:p>
             <w:r>
-              <w:t xml:space="preserve">Het schaalmodel blijft drijven maar </w:t>
-            </w:r>
-            <w:r>
-              <w:t>m</w:t>
-            </w:r>
-            <w:r>
-              <w:t>et</w:t>
-            </w:r>
-            <w:r>
-              <w:t xml:space="preserve"> een aantal</w:t>
-            </w:r>
-            <w:r>
-              <w:t xml:space="preserve"> waterlekke</w:t>
-            </w:r>
-            <w:r>
-              <w:t>n</w:t>
-            </w:r>
-            <w:r>
-              <w:t xml:space="preserve"> waardoor de binnenkant langzaam volloopt.</w:t>
-            </w:r>
-          </w:p>
-        </w:tc>
-      </w:tr>
-      <w:tr>
-        <w:tc>
-          <w:tcPr>
-            <w:tcW w:w="1255" w:type="dxa"/>
-          </w:tcPr>
-          <w:p>
-            <w:r>
-              <w:t>2</w:t>
-            </w:r>
-          </w:p>
-        </w:tc>
-        <w:tc>
-          <w:tcPr>
-            <w:tcW w:w="7807" w:type="dxa"/>
-          </w:tcPr>
-          <w:p>
-            <w:r>
-              <w:t xml:space="preserve">Het schaalmodel blijft drijven zonder </w:t>
-            </w:r>
-            <w:r>
-              <w:t xml:space="preserve">enige waterlekken. </w:t>
+              <w:t>Het schaalmodel blijft</w:t>
+            </w:r>
+            <w:r>
+              <w:t xml:space="preserve"> netjes drijven in neem geen water in. </w:t>
             </w:r>
           </w:p>
         </w:tc>
@@ -513,29 +490,7 @@
           </w:tcPr>
           <w:p>
             <w:r>
-              <w:t xml:space="preserve">Er zit 1 klein gaatje die water inlaat. Schaalmodel drijft wel. </w:t>
-            </w:r>
-          </w:p>
-        </w:tc>
-      </w:tr>
-      <w:tr>
-        <w:tc>
-          <w:tcPr>
-            <w:tcW w:w="1345" w:type="dxa"/>
-          </w:tcPr>
-          <w:p>
-            <w:r>
-              <w:t>2</w:t>
-            </w:r>
-          </w:p>
-        </w:tc>
-        <w:tc>
-          <w:tcPr>
-            <w:tcW w:w="7717" w:type="dxa"/>
-          </w:tcPr>
-          <w:p>
-            <w:r>
-              <w:t>Het schaalmodel blijft drijven maar ligt niet erg stabiel.</w:t>
+              <w:t>…</w:t>
             </w:r>
           </w:p>
         </w:tc>
@@ -548,11 +503,6 @@
       </w:pPr>
       <w:r>
         <w:t>Conclusie</w:t>
-      </w:r>
-    </w:p>
-    <w:p>
-      <w:r>
-        <w:t xml:space="preserve">Uit de waarnemingen word de conclusie getrokken dat de test voldaan is. De acceptatiecriteria komen overeen met de geobserveerde resultaten. </w:t>
       </w:r>
     </w:p>
     <w:p>
@@ -918,7 +868,10 @@
           </w:tcPr>
           <w:p>
             <w:r>
-              <w:t>De ESP32 had een momentje nodig voordat het begon te werken. De data die doorkwam was consistent en nauwkeurig.</w:t>
+              <w:t>De ESP32 had een momentje nodig voordat het begon te werken. De data die doorkwam was consistent en nauwkeurig</w:t>
+            </w:r>
+            <w:r>
+              <w:t>, en het nulpunt word elke 30 seconden gereset.</w:t>
             </w:r>
           </w:p>
         </w:tc>
@@ -1071,6 +1024,12 @@
           <w:color w:val="00B0F0"/>
         </w:rPr>
         <w:t>\Code\GUI</w:t>
+      </w:r>
+      <w:r>
+        <w:rPr>
+          <w:color w:val="00B0F0"/>
+        </w:rPr>
+        <w:t>\</w:t>
       </w:r>
       <w:r>
         <w:rPr>
@@ -1406,7 +1365,7 @@
           </w:tcPr>
           <w:p>
             <w:r>
-              <w:t>De ESP32 had een momentje nodig voordat het begon te werken. De data die doorkwam was consistent en nauwkeurig.</w:t>
+              <w:t>-</w:t>
             </w:r>
           </w:p>
         </w:tc>
@@ -1426,11 +1385,7 @@
         <w:t>(Hier beschrijf je je bevindingen. Houd je waarnemingen naast de acceptatiecriteria en stel dan of de test succesvol was of niet.)</w:t>
       </w:r>
     </w:p>
-    <w:p>
-      <w:r>
-        <w:br w:type="page"/>
-      </w:r>
-    </w:p>
+    <w:p/>
     <w:p>
       <w:pPr>
         <w:pStyle w:val="Heading1"/>
@@ -1495,10 +1450,7 @@
       </w:r>
       <w:r>
         <w:br/>
-        <w:t>- L</w:t>
-      </w:r>
-      <w:r>
-        <w:t xml:space="preserve">aptop met een manier om code up te </w:t>
+        <w:t xml:space="preserve">- Laptop met een manier om code up te </w:t>
       </w:r>
       <w:proofErr w:type="spellStart"/>
       <w:r>
@@ -1510,10 +1462,7 @@
       </w:r>
       <w:r>
         <w:br/>
-        <w:t xml:space="preserve">- </w:t>
-      </w:r>
-      <w:r>
-        <w:t xml:space="preserve">Een ESP32 of soortgelijke microcontroller (bijv. </w:t>
+        <w:t xml:space="preserve">- Een ESP32 of soortgelijke microcontroller (bijv. </w:t>
       </w:r>
       <w:proofErr w:type="spellStart"/>
       <w:r>
@@ -1525,8 +1474,6 @@
       </w:r>
       <w:r>
         <w:br/>
-      </w:r>
-      <w:r>
         <w:t xml:space="preserve">- ESP32 code (zie </w:t>
       </w:r>
       <w:r>

</xml_diff>

<commit_message>
Aanpassingen sprint presentatie + testplan
</commit_message>
<xml_diff>
--- a/Opleverset/Documentatie/Testplan.docx
+++ b/Opleverset/Documentatie/Testplan.docx
@@ -1672,7 +1672,23 @@
     </w:p>
     <w:p>
       <w:r>
-        <w:t>(Wanneer is de test voldaan? Wanneer werkt het tot behoren? Weer duidelijk, zorg dat de gebruiker/tester geen verdere vragen meer kan stellen.)</w:t>
+        <w:t xml:space="preserve">De waterpompen worden correct aangestuurd op basis van de signalen die de </w:t>
+      </w:r>
+      <w:proofErr w:type="spellStart"/>
+      <w:r>
+        <w:t>arduino</w:t>
+      </w:r>
+      <w:proofErr w:type="spellEnd"/>
+      <w:r>
+        <w:t xml:space="preserve"> uitstuurt, door middel van de </w:t>
+      </w:r>
+      <w:proofErr w:type="spellStart"/>
+      <w:r>
+        <w:t>Mosfets</w:t>
+      </w:r>
+      <w:proofErr w:type="spellEnd"/>
+      <w:r>
+        <w:t xml:space="preserve">. </w:t>
       </w:r>
     </w:p>
     <w:p>
@@ -1683,11 +1699,61 @@
         <w:t>Waarnemingen</w:t>
       </w:r>
     </w:p>
-    <w:p>
-      <w:r>
-        <w:t>(Feitelijke, objectieve observaties. Per test schrijf je op wat je ziet en er gebeurd, zonder conclusies te trekken.)</w:t>
-      </w:r>
-    </w:p>
+    <w:tbl>
+      <w:tblPr>
+        <w:tblStyle w:val="TableGrid"/>
+        <w:tblW w:w="0" w:type="auto"/>
+        <w:tblLook w:val="04A0" w:firstRow="1" w:lastRow="0" w:firstColumn="1" w:lastColumn="0" w:noHBand="0" w:noVBand="1"/>
+      </w:tblPr>
+      <w:tblGrid>
+        <w:gridCol w:w="1345"/>
+        <w:gridCol w:w="7717"/>
+      </w:tblGrid>
+      <w:tr>
+        <w:tc>
+          <w:tcPr>
+            <w:tcW w:w="1345" w:type="dxa"/>
+          </w:tcPr>
+          <w:p>
+            <w:r>
+              <w:t>Test nr.</w:t>
+            </w:r>
+          </w:p>
+        </w:tc>
+        <w:tc>
+          <w:tcPr>
+            <w:tcW w:w="7717" w:type="dxa"/>
+          </w:tcPr>
+          <w:p>
+            <w:r>
+              <w:t>Waarnemingen</w:t>
+            </w:r>
+          </w:p>
+        </w:tc>
+      </w:tr>
+      <w:tr>
+        <w:tc>
+          <w:tcPr>
+            <w:tcW w:w="1345" w:type="dxa"/>
+          </w:tcPr>
+          <w:p>
+            <w:r>
+              <w:t>1</w:t>
+            </w:r>
+          </w:p>
+        </w:tc>
+        <w:tc>
+          <w:tcPr>
+            <w:tcW w:w="7717" w:type="dxa"/>
+          </w:tcPr>
+          <w:p>
+            <w:r>
+              <w:t>-</w:t>
+            </w:r>
+          </w:p>
+        </w:tc>
+      </w:tr>
+    </w:tbl>
     <w:p>
       <w:pPr>
         <w:pStyle w:val="Heading2"/>

</xml_diff>